<commit_message>
w4: async and logging
</commit_message>
<xml_diff>
--- a/Spring Boot/Xử lý bất đồng bộ và Logging.docx
+++ b/Spring Boot/Xử lý bất đồng bộ và Logging.docx
@@ -49,7 +49,7 @@
           <w:bCs/>
           <w:lang w:val="vi-VN"/>
         </w:rPr>
-        <w:t>Xử lý bất đồng bộ với Spring Boot</w:t>
+        <w:t>Xử lý bất đồng bộ trong Spring Boot</w:t>
       </w:r>
     </w:p>
     <w:p>
@@ -99,7 +99,7 @@
           <w:bCs/>
           <w:lang w:val="vi-VN"/>
         </w:rPr>
-        <w:t>Đồng bộ</w:t>
+        <w:t>Đồng bộ (Synchronous)</w:t>
       </w:r>
     </w:p>
     <w:p>
@@ -148,23 +148,7 @@
           <w:rFonts w:hint="default"/>
           <w:lang w:val="vi-VN"/>
         </w:rPr>
-        <w:t xml:space="preserve">- </w:t>
-      </w:r>
-      <w:r>
-        <w:rPr>
-          <w:rFonts w:hint="default"/>
-          <w:b/>
-          <w:bCs/>
-          <w:lang w:val="vi-VN"/>
-        </w:rPr>
-        <w:t>Bất đồng bộ</w:t>
-      </w:r>
-      <w:r>
-        <w:rPr>
-          <w:rFonts w:hint="default"/>
-          <w:lang w:val="vi-VN"/>
-        </w:rPr>
-        <w:t xml:space="preserve"> trái ngược với đồng bộ. Các tác vụ được thực thi song song trong các luồng riêng biệt.</w:t>
+        <w:t>- Quy tắc của đồng bộ: một bộ phận tài nguyên bị khóa và chỉ cho phép một luồng sử dụng trong một thời điểm.</w:t>
       </w:r>
     </w:p>
     <w:p>
@@ -184,7 +168,458 @@
           <w:rFonts w:hint="default"/>
           <w:lang w:val="vi-VN"/>
         </w:rPr>
-        <w:t>- Quy tắc của đồng bộ: một bộ phận tài nguyên bị khóa và chỉ cho phép một luồng sử dụng trong một thời điểm.</w:t>
+        <w:t>- Ưu điểm:</w:t>
+      </w:r>
+    </w:p>
+    <w:p>
+      <w:pPr>
+        <w:numPr>
+          <w:ilvl w:val="0"/>
+          <w:numId w:val="14"/>
+        </w:numPr>
+        <w:spacing w:line="360" w:lineRule="auto"/>
+        <w:ind w:left="780" w:leftChars="0" w:hanging="420" w:firstLineChars="0"/>
+        <w:rPr>
+          <w:rFonts w:hint="default"/>
+          <w:lang w:val="vi-VN"/>
+        </w:rPr>
+      </w:pPr>
+      <w:r>
+        <w:rPr>
+          <w:rFonts w:hint="default"/>
+          <w:lang w:val="vi-VN"/>
+        </w:rPr>
+        <w:t>Đơn giản, dễ triển khai vã gỡ lỗi.</w:t>
+      </w:r>
+    </w:p>
+    <w:p>
+      <w:pPr>
+        <w:numPr>
+          <w:ilvl w:val="0"/>
+          <w:numId w:val="14"/>
+        </w:numPr>
+        <w:spacing w:line="360" w:lineRule="auto"/>
+        <w:ind w:left="780" w:leftChars="0" w:hanging="420" w:firstLineChars="0"/>
+        <w:rPr>
+          <w:rFonts w:hint="default"/>
+          <w:lang w:val="vi-VN"/>
+        </w:rPr>
+      </w:pPr>
+      <w:r>
+        <w:rPr>
+          <w:rFonts w:hint="default"/>
+          <w:lang w:val="vi-VN"/>
+        </w:rPr>
+        <w:t>Tính dự đoán: dễ dự đoán thời gian thực thi các yêu cầu.</w:t>
+      </w:r>
+    </w:p>
+    <w:p>
+      <w:pPr>
+        <w:numPr>
+          <w:ilvl w:val="0"/>
+          <w:numId w:val="0"/>
+        </w:numPr>
+        <w:spacing w:line="360" w:lineRule="auto"/>
+        <w:rPr>
+          <w:rFonts w:hint="default"/>
+          <w:lang w:val="vi-VN"/>
+        </w:rPr>
+      </w:pPr>
+      <w:r>
+        <w:rPr>
+          <w:rFonts w:hint="default"/>
+          <w:lang w:val="vi-VN"/>
+        </w:rPr>
+        <w:t>- Nhược điểm:</w:t>
+      </w:r>
+    </w:p>
+    <w:p>
+      <w:pPr>
+        <w:numPr>
+          <w:ilvl w:val="0"/>
+          <w:numId w:val="14"/>
+        </w:numPr>
+        <w:spacing w:line="360" w:lineRule="auto"/>
+        <w:ind w:left="780" w:leftChars="0" w:hanging="420" w:firstLineChars="0"/>
+        <w:rPr>
+          <w:rFonts w:hint="default"/>
+          <w:lang w:val="vi-VN"/>
+        </w:rPr>
+      </w:pPr>
+      <w:r>
+        <w:rPr>
+          <w:rFonts w:hint="default"/>
+          <w:lang w:val="vi-VN"/>
+        </w:rPr>
+        <w:t>Hiệu suất thấp nếu nhiều tác vụ cần nhiều thời gian.</w:t>
+      </w:r>
+    </w:p>
+    <w:p>
+      <w:pPr>
+        <w:numPr>
+          <w:ilvl w:val="0"/>
+          <w:numId w:val="14"/>
+        </w:numPr>
+        <w:spacing w:line="360" w:lineRule="auto"/>
+        <w:ind w:left="780" w:leftChars="0" w:hanging="420" w:firstLineChars="0"/>
+        <w:rPr>
+          <w:rFonts w:hint="default"/>
+          <w:lang w:val="vi-VN"/>
+        </w:rPr>
+      </w:pPr>
+      <w:r>
+        <w:rPr>
+          <w:rFonts w:hint="default"/>
+          <w:lang w:val="vi-VN"/>
+        </w:rPr>
+        <w:t>Không phù hợp với ứng dụng yêu cầu hiệu suất cao .</w:t>
+      </w:r>
+    </w:p>
+    <w:p>
+      <w:pPr>
+        <w:numPr>
+          <w:ilvl w:val="0"/>
+          <w:numId w:val="13"/>
+        </w:numPr>
+        <w:spacing w:line="360" w:lineRule="auto"/>
+        <w:ind w:left="0" w:leftChars="0" w:firstLine="0" w:firstLineChars="0"/>
+        <w:rPr>
+          <w:rFonts w:hint="default"/>
+          <w:b/>
+          <w:bCs/>
+          <w:lang w:val="vi-VN"/>
+        </w:rPr>
+      </w:pPr>
+      <w:r>
+        <w:rPr>
+          <w:rFonts w:hint="default"/>
+          <w:b/>
+          <w:bCs/>
+          <w:lang w:val="vi-VN"/>
+        </w:rPr>
+        <w:t>Bất đồng bộ (Asynchronous)</w:t>
+      </w:r>
+    </w:p>
+    <w:p>
+      <w:pPr>
+        <w:numPr>
+          <w:ilvl w:val="0"/>
+          <w:numId w:val="0"/>
+        </w:numPr>
+        <w:spacing w:line="360" w:lineRule="auto"/>
+        <w:rPr>
+          <w:rFonts w:hint="default"/>
+          <w:lang w:val="vi-VN"/>
+        </w:rPr>
+      </w:pPr>
+      <w:r>
+        <w:rPr>
+          <w:rFonts w:hint="default"/>
+          <w:lang w:val="vi-VN"/>
+        </w:rPr>
+        <w:t>- Trái ngược với đồng bộ. Các tác vụ được thực thi song song trong các luồng riêng biệt.</w:t>
+      </w:r>
+    </w:p>
+    <w:p>
+      <w:pPr>
+        <w:numPr>
+          <w:ilvl w:val="0"/>
+          <w:numId w:val="0"/>
+        </w:numPr>
+        <w:spacing w:line="360" w:lineRule="auto"/>
+        <w:rPr>
+          <w:rFonts w:hint="default"/>
+          <w:lang w:val="vi-VN"/>
+        </w:rPr>
+      </w:pPr>
+      <w:r>
+        <w:rPr>
+          <w:rFonts w:hint="default"/>
+          <w:lang w:val="vi-VN"/>
+        </w:rPr>
+        <w:t>- Ưu điểm:</w:t>
+      </w:r>
+    </w:p>
+    <w:p>
+      <w:pPr>
+        <w:numPr>
+          <w:ilvl w:val="0"/>
+          <w:numId w:val="15"/>
+        </w:numPr>
+        <w:spacing w:line="360" w:lineRule="auto"/>
+        <w:ind w:left="780" w:leftChars="0" w:hanging="420" w:firstLineChars="0"/>
+        <w:rPr>
+          <w:rFonts w:hint="default"/>
+          <w:lang w:val="vi-VN"/>
+        </w:rPr>
+      </w:pPr>
+      <w:r>
+        <w:rPr>
+          <w:rFonts w:hint="default"/>
+          <w:lang w:val="vi-VN"/>
+        </w:rPr>
+        <w:t>Nâng cao hiệu suất</w:t>
+      </w:r>
+    </w:p>
+    <w:p>
+      <w:pPr>
+        <w:numPr>
+          <w:ilvl w:val="0"/>
+          <w:numId w:val="15"/>
+        </w:numPr>
+        <w:spacing w:line="360" w:lineRule="auto"/>
+        <w:ind w:left="780" w:leftChars="0" w:hanging="420" w:firstLineChars="0"/>
+        <w:rPr>
+          <w:rFonts w:hint="default"/>
+          <w:lang w:val="vi-VN"/>
+        </w:rPr>
+      </w:pPr>
+      <w:r>
+        <w:rPr>
+          <w:rFonts w:hint="default"/>
+          <w:lang w:val="vi-VN"/>
+        </w:rPr>
+        <w:t>Tối ưu sử dụng tài nguyên</w:t>
+      </w:r>
+    </w:p>
+    <w:p>
+      <w:pPr>
+        <w:numPr>
+          <w:ilvl w:val="0"/>
+          <w:numId w:val="0"/>
+        </w:numPr>
+        <w:spacing w:line="360" w:lineRule="auto"/>
+        <w:rPr>
+          <w:rFonts w:hint="default"/>
+          <w:lang w:val="vi-VN"/>
+        </w:rPr>
+      </w:pPr>
+      <w:r>
+        <w:rPr>
+          <w:rFonts w:hint="default"/>
+          <w:lang w:val="vi-VN"/>
+        </w:rPr>
+        <w:t>- Nhược điểm:</w:t>
+      </w:r>
+    </w:p>
+    <w:p>
+      <w:pPr>
+        <w:numPr>
+          <w:ilvl w:val="0"/>
+          <w:numId w:val="15"/>
+        </w:numPr>
+        <w:spacing w:line="360" w:lineRule="auto"/>
+        <w:ind w:left="780" w:leftChars="0" w:hanging="420" w:firstLineChars="0"/>
+        <w:rPr>
+          <w:rFonts w:hint="default"/>
+          <w:lang w:val="vi-VN"/>
+        </w:rPr>
+      </w:pPr>
+      <w:r>
+        <w:rPr>
+          <w:rFonts w:hint="default"/>
+          <w:lang w:val="vi-VN"/>
+        </w:rPr>
+        <w:t>Phức tạp</w:t>
+      </w:r>
+    </w:p>
+    <w:p>
+      <w:pPr>
+        <w:numPr>
+          <w:ilvl w:val="0"/>
+          <w:numId w:val="15"/>
+        </w:numPr>
+        <w:spacing w:line="360" w:lineRule="auto"/>
+        <w:ind w:left="780" w:leftChars="0" w:hanging="420" w:firstLineChars="0"/>
+        <w:rPr>
+          <w:rFonts w:hint="default"/>
+          <w:lang w:val="vi-VN"/>
+        </w:rPr>
+      </w:pPr>
+      <w:r>
+        <w:rPr>
+          <w:rFonts w:hint="default"/>
+          <w:lang w:val="vi-VN"/>
+        </w:rPr>
+        <w:t>Khó khăn trong quản lý trạng thái và gỡ lỗi</w:t>
+      </w:r>
+    </w:p>
+    <w:p>
+      <w:pPr>
+        <w:numPr>
+          <w:ilvl w:val="0"/>
+          <w:numId w:val="15"/>
+        </w:numPr>
+        <w:spacing w:line="360" w:lineRule="auto"/>
+        <w:ind w:left="780" w:leftChars="0" w:hanging="420" w:firstLineChars="0"/>
+        <w:rPr>
+          <w:rFonts w:hint="default"/>
+          <w:lang w:val="vi-VN"/>
+        </w:rPr>
+      </w:pPr>
+      <w:r>
+        <w:rPr>
+          <w:rFonts w:hint="default"/>
+          <w:lang w:val="vi-VN"/>
+        </w:rPr>
+        <w:t>Không phù hợp với các hệ thống yêu cầu sự chính xác và tuần tự cao</w:t>
+      </w:r>
+    </w:p>
+    <w:p>
+      <w:pPr>
+        <w:numPr>
+          <w:ilvl w:val="0"/>
+          <w:numId w:val="12"/>
+        </w:numPr>
+        <w:spacing w:line="360" w:lineRule="auto"/>
+        <w:ind w:left="0" w:leftChars="0" w:firstLine="0" w:firstLineChars="0"/>
+        <w:rPr>
+          <w:rFonts w:hint="default"/>
+          <w:b/>
+          <w:bCs/>
+          <w:lang w:val="vi-VN"/>
+        </w:rPr>
+      </w:pPr>
+      <w:r>
+        <w:rPr>
+          <w:rFonts w:hint="default"/>
+          <w:b/>
+          <w:bCs/>
+          <w:lang w:val="vi-VN"/>
+        </w:rPr>
+        <w:t>Áp dụng bất đồng bộ</w:t>
+      </w:r>
+    </w:p>
+    <w:p>
+      <w:pPr>
+        <w:numPr>
+          <w:ilvl w:val="0"/>
+          <w:numId w:val="0"/>
+        </w:numPr>
+        <w:spacing w:line="360" w:lineRule="auto"/>
+        <w:ind w:leftChars="0"/>
+        <w:rPr>
+          <w:rFonts w:hint="default"/>
+          <w:lang w:val="vi-VN"/>
+        </w:rPr>
+      </w:pPr>
+      <w:r>
+        <w:rPr>
+          <w:rFonts w:hint="default"/>
+          <w:lang w:val="vi-VN"/>
+        </w:rPr>
+        <w:t xml:space="preserve">- Annotation </w:t>
+      </w:r>
+      <w:r>
+        <w:rPr>
+          <w:rFonts w:hint="default"/>
+          <w:b/>
+          <w:bCs/>
+          <w:lang w:val="vi-VN"/>
+        </w:rPr>
+        <w:t>@Async</w:t>
+      </w:r>
+      <w:r>
+        <w:rPr>
+          <w:rFonts w:hint="default"/>
+          <w:lang w:val="vi-VN"/>
+        </w:rPr>
+        <w:t xml:space="preserve"> có thể áp dụng trên lớp hoặc phương thức.</w:t>
+      </w:r>
+    </w:p>
+    <w:p>
+      <w:pPr>
+        <w:numPr>
+          <w:ilvl w:val="0"/>
+          <w:numId w:val="0"/>
+        </w:numPr>
+        <w:spacing w:line="360" w:lineRule="auto"/>
+        <w:ind w:leftChars="0"/>
+        <w:rPr>
+          <w:rFonts w:hint="default"/>
+          <w:lang w:val="vi-VN"/>
+        </w:rPr>
+      </w:pPr>
+      <w:r>
+        <w:rPr>
+          <w:rFonts w:hint="default"/>
+          <w:lang w:val="vi-VN"/>
+        </w:rPr>
+        <w:t xml:space="preserve">- Khi </w:t>
+      </w:r>
+      <w:r>
+        <w:rPr>
+          <w:rFonts w:hint="default"/>
+          <w:b/>
+          <w:bCs/>
+          <w:lang w:val="vi-VN"/>
+        </w:rPr>
+        <w:t>@Async</w:t>
+      </w:r>
+      <w:r>
+        <w:rPr>
+          <w:rFonts w:hint="default"/>
+          <w:lang w:val="vi-VN"/>
+        </w:rPr>
+        <w:t xml:space="preserve"> được đánh dấu trên lớp, tất cả các phương thức bên trong lớp đều được thực thi bất đồng bộ.</w:t>
+      </w:r>
+    </w:p>
+    <w:p>
+      <w:pPr>
+        <w:numPr>
+          <w:ilvl w:val="0"/>
+          <w:numId w:val="0"/>
+        </w:numPr>
+        <w:spacing w:line="360" w:lineRule="auto"/>
+        <w:ind w:leftChars="0"/>
+        <w:rPr>
+          <w:rFonts w:hint="default"/>
+          <w:lang w:val="vi-VN"/>
+        </w:rPr>
+      </w:pPr>
+      <w:r>
+        <w:rPr>
+          <w:rFonts w:hint="default"/>
+          <w:lang w:val="vi-VN"/>
+        </w:rPr>
+        <w:t xml:space="preserve">- Khi </w:t>
+      </w:r>
+      <w:r>
+        <w:rPr>
+          <w:rFonts w:hint="default"/>
+          <w:b/>
+          <w:bCs/>
+          <w:lang w:val="vi-VN"/>
+        </w:rPr>
+        <w:t>@Async</w:t>
+      </w:r>
+      <w:r>
+        <w:rPr>
+          <w:rFonts w:hint="default"/>
+          <w:lang w:val="vi-VN"/>
+        </w:rPr>
+        <w:t xml:space="preserve"> được đánh dấu trên phương thức cụ thể, giúp kiểm soát tốt hơn phương thức nào nên được thực thi bất đồng bộ.</w:t>
+      </w:r>
+    </w:p>
+    <w:p>
+      <w:pPr>
+        <w:numPr>
+          <w:ilvl w:val="0"/>
+          <w:numId w:val="0"/>
+        </w:numPr>
+        <w:spacing w:line="360" w:lineRule="auto"/>
+        <w:ind w:leftChars="0"/>
+        <w:rPr>
+          <w:rFonts w:hint="default"/>
+          <w:lang w:val="vi-VN"/>
+        </w:rPr>
+      </w:pPr>
+      <w:r>
+        <w:rPr>
+          <w:rFonts w:hint="default"/>
+          <w:lang w:val="vi-VN"/>
+        </w:rPr>
+        <w:t>- Không thể gọi phương thức bất đồng bộ từ cùng một lớp: khi gọi từ cùng một lớp, nó sẽ không thực thi bất động bộ (proxy chỉ được kích hoạt khi gọi từ bên ngoài lớp).</w:t>
       </w:r>
     </w:p>
     <w:p>
@@ -217,10 +652,34 @@
       <w:pPr>
         <w:numPr>
           <w:ilvl w:val="0"/>
+          <w:numId w:val="16"/>
+        </w:numPr>
+        <w:spacing w:line="360" w:lineRule="auto"/>
+        <w:outlineLvl w:val="2"/>
+        <w:rPr>
+          <w:rFonts w:hint="default"/>
+          <w:b/>
+          <w:bCs/>
+          <w:lang w:val="vi-VN"/>
+        </w:rPr>
+      </w:pPr>
+      <w:r>
+        <w:rPr>
+          <w:rFonts w:hint="default"/>
+          <w:b/>
+          <w:bCs/>
+          <w:lang w:val="vi-VN"/>
+        </w:rPr>
+        <w:t>Async</w:t>
+      </w:r>
+    </w:p>
+    <w:p>
+      <w:pPr>
+        <w:numPr>
+          <w:ilvl w:val="0"/>
           <w:numId w:val="0"/>
         </w:numPr>
         <w:spacing w:line="360" w:lineRule="auto"/>
-        <w:ind w:leftChars="0"/>
         <w:rPr>
           <w:rFonts w:hint="default"/>
           <w:lang w:val="vi-VN"/>
@@ -231,10 +690,1115 @@
           <w:rFonts w:hint="default"/>
           <w:lang w:val="vi-VN"/>
         </w:rPr>
+        <w:t xml:space="preserve">- Annotation </w:t>
+      </w:r>
+      <w:r>
+        <w:rPr>
+          <w:rFonts w:hint="default"/>
+          <w:b/>
+          <w:bCs/>
+          <w:lang w:val="vi-VN"/>
+        </w:rPr>
+        <w:t>@Async</w:t>
+      </w:r>
+      <w:r>
+        <w:rPr>
+          <w:rFonts w:hint="default"/>
+          <w:lang w:val="vi-VN"/>
+        </w:rPr>
+        <w:t xml:space="preserve"> cho phép chạy các tác vụ bất đồng bộ trong ứng dụng.</w:t>
+      </w:r>
+    </w:p>
+    <w:p>
+      <w:pPr>
+        <w:numPr>
+          <w:ilvl w:val="0"/>
+          <w:numId w:val="0"/>
+        </w:numPr>
+        <w:spacing w:line="360" w:lineRule="auto"/>
+        <w:rPr>
+          <w:rFonts w:hint="default"/>
+          <w:lang w:val="vi-VN"/>
+        </w:rPr>
+      </w:pPr>
+      <w:r>
+        <w:rPr>
+          <w:rFonts w:hint="default"/>
+          <w:lang w:val="vi-VN"/>
+        </w:rPr>
+        <w:t>- Để sử dụng, cần:</w:t>
+      </w:r>
+    </w:p>
+    <w:p>
+      <w:pPr>
+        <w:numPr>
+          <w:ilvl w:val="0"/>
+          <w:numId w:val="17"/>
+        </w:numPr>
+        <w:spacing w:line="360" w:lineRule="auto"/>
+        <w:ind w:left="780" w:leftChars="0" w:hanging="420" w:firstLineChars="0"/>
+        <w:rPr>
+          <w:rFonts w:hint="default"/>
+          <w:lang w:val="vi-VN"/>
+        </w:rPr>
+      </w:pPr>
+      <w:r>
+        <w:rPr>
+          <w:rFonts w:hint="default"/>
+          <w:lang w:val="vi-VN"/>
+        </w:rPr>
+        <w:t xml:space="preserve">Kích hoạt async với </w:t>
+      </w:r>
+      <w:r>
+        <w:rPr>
+          <w:rFonts w:hint="default"/>
+          <w:b/>
+          <w:bCs/>
+          <w:lang w:val="vi-VN"/>
+        </w:rPr>
+        <w:t>@EnableAsync</w:t>
+      </w:r>
+      <w:r>
+        <w:rPr>
+          <w:rFonts w:hint="default"/>
+          <w:lang w:val="vi-VN"/>
+        </w:rPr>
+        <w:t xml:space="preserve"> trong lớp chính</w:t>
+      </w:r>
+      <w:r>
+        <w:rPr>
+          <w:rFonts w:hint="default"/>
+          <w:lang w:val="en-US"/>
+        </w:rPr>
+        <w:t xml:space="preserve"> </w:t>
+      </w:r>
+      <w:r>
+        <w:rPr>
+          <w:rFonts w:hint="default"/>
+          <w:lang w:val="vi-VN"/>
+        </w:rPr>
+        <w:t>hoặc</w:t>
+      </w:r>
+      <w:r>
+        <w:rPr>
+          <w:rFonts w:hint="default"/>
+          <w:lang w:val="en-US"/>
+        </w:rPr>
+        <w:t xml:space="preserve"> </w:t>
+      </w:r>
+      <w:r>
+        <w:rPr>
+          <w:rFonts w:hint="default"/>
+          <w:lang w:val="vi-VN"/>
+        </w:rPr>
+        <w:t xml:space="preserve">lớp cấu hình: </w:t>
+      </w:r>
+      <w:r>
+        <w:drawing>
+          <wp:inline distT="0" distB="0" distL="114300" distR="114300">
+            <wp:extent cx="4763770" cy="1661160"/>
+            <wp:effectExtent l="0" t="0" r="0" b="0"/>
+            <wp:docPr id="2" name="Picture 2"/>
+            <wp:cNvGraphicFramePr>
+              <a:graphicFrameLocks xmlns:a="http://schemas.openxmlformats.org/drawingml/2006/main" noChangeAspect="1"/>
+            </wp:cNvGraphicFramePr>
+            <a:graphic xmlns:a="http://schemas.openxmlformats.org/drawingml/2006/main">
+              <a:graphicData uri="http://schemas.openxmlformats.org/drawingml/2006/picture">
+                <pic:pic xmlns:pic="http://schemas.openxmlformats.org/drawingml/2006/picture">
+                  <pic:nvPicPr>
+                    <pic:cNvPr id="2" name="Picture 2"/>
+                    <pic:cNvPicPr>
+                      <a:picLocks noChangeAspect="1"/>
+                    </pic:cNvPicPr>
+                  </pic:nvPicPr>
+                  <pic:blipFill>
+                    <a:blip r:embed="rId4"/>
+                    <a:srcRect r="9210"/>
+                    <a:stretch>
+                      <a:fillRect/>
+                    </a:stretch>
+                  </pic:blipFill>
+                  <pic:spPr>
+                    <a:xfrm>
+                      <a:off x="0" y="0"/>
+                      <a:ext cx="4763770" cy="1661160"/>
+                    </a:xfrm>
+                    <a:prstGeom prst="rect">
+                      <a:avLst/>
+                    </a:prstGeom>
+                    <a:noFill/>
+                    <a:ln>
+                      <a:noFill/>
+                    </a:ln>
+                  </pic:spPr>
+                </pic:pic>
+              </a:graphicData>
+            </a:graphic>
+          </wp:inline>
+        </w:drawing>
+      </w:r>
+    </w:p>
+    <w:p>
+      <w:pPr>
+        <w:numPr>
+          <w:ilvl w:val="0"/>
+          <w:numId w:val="17"/>
+        </w:numPr>
+        <w:spacing w:line="360" w:lineRule="auto"/>
+        <w:ind w:left="780" w:leftChars="0" w:hanging="420" w:firstLineChars="0"/>
+        <w:rPr>
+          <w:rFonts w:hint="default"/>
+          <w:lang w:val="vi-VN"/>
+        </w:rPr>
+      </w:pPr>
+      <w:r>
+        <w:rPr>
+          <w:rFonts w:hint="default"/>
+          <w:lang w:val="vi-VN"/>
+        </w:rPr>
+        <w:t xml:space="preserve">Sử dụng </w:t>
+      </w:r>
+      <w:r>
+        <w:rPr>
+          <w:rFonts w:hint="default"/>
+          <w:b/>
+          <w:bCs/>
+          <w:lang w:val="vi-VN"/>
+        </w:rPr>
+        <w:t>@Async</w:t>
+      </w:r>
+      <w:r>
+        <w:rPr>
+          <w:rFonts w:hint="default"/>
+          <w:lang w:val="vi-VN"/>
+        </w:rPr>
+        <w:t xml:space="preserve"> với phương thức xử lý bất đồng bộ: </w:t>
+      </w:r>
+      <w:r>
+        <w:drawing>
+          <wp:inline distT="0" distB="0" distL="114300" distR="114300">
+            <wp:extent cx="4775835" cy="3315970"/>
+            <wp:effectExtent l="0" t="0" r="9525" b="6350"/>
+            <wp:docPr id="1" name="Picture 1"/>
+            <wp:cNvGraphicFramePr>
+              <a:graphicFrameLocks xmlns:a="http://schemas.openxmlformats.org/drawingml/2006/main" noChangeAspect="1"/>
+            </wp:cNvGraphicFramePr>
+            <a:graphic xmlns:a="http://schemas.openxmlformats.org/drawingml/2006/main">
+              <a:graphicData uri="http://schemas.openxmlformats.org/drawingml/2006/picture">
+                <pic:pic xmlns:pic="http://schemas.openxmlformats.org/drawingml/2006/picture">
+                  <pic:nvPicPr>
+                    <pic:cNvPr id="1" name="Picture 1"/>
+                    <pic:cNvPicPr>
+                      <a:picLocks noChangeAspect="1"/>
+                    </pic:cNvPicPr>
+                  </pic:nvPicPr>
+                  <pic:blipFill>
+                    <a:blip r:embed="rId5"/>
+                    <a:stretch>
+                      <a:fillRect/>
+                    </a:stretch>
+                  </pic:blipFill>
+                  <pic:spPr>
+                    <a:xfrm>
+                      <a:off x="0" y="0"/>
+                      <a:ext cx="4775835" cy="3315970"/>
+                    </a:xfrm>
+                    <a:prstGeom prst="rect">
+                      <a:avLst/>
+                    </a:prstGeom>
+                    <a:noFill/>
+                    <a:ln>
+                      <a:noFill/>
+                    </a:ln>
+                  </pic:spPr>
+                </pic:pic>
+              </a:graphicData>
+            </a:graphic>
+          </wp:inline>
+        </w:drawing>
+      </w:r>
+    </w:p>
+    <w:p>
+      <w:pPr>
+        <w:numPr>
+          <w:ilvl w:val="0"/>
+          <w:numId w:val="17"/>
+        </w:numPr>
+        <w:spacing w:line="360" w:lineRule="auto"/>
+        <w:ind w:left="780" w:leftChars="0" w:hanging="420" w:firstLineChars="0"/>
+        <w:rPr>
+          <w:rFonts w:hint="default"/>
+          <w:lang w:val="vi-VN"/>
+        </w:rPr>
+      </w:pPr>
+      <w:r>
+        <w:rPr>
+          <w:rFonts w:hint="default"/>
+          <w:lang w:val="vi-VN"/>
+        </w:rPr>
+        <w:t xml:space="preserve">Gọi phương thức được đánh dấu bằng </w:t>
+      </w:r>
+      <w:r>
+        <w:rPr>
+          <w:rFonts w:hint="default"/>
+          <w:b/>
+          <w:bCs/>
+          <w:lang w:val="vi-VN"/>
+        </w:rPr>
+        <w:t>@Async</w:t>
+      </w:r>
+      <w:r>
+        <w:rPr>
+          <w:rFonts w:hint="default"/>
+          <w:lang w:val="vi-VN"/>
+        </w:rPr>
+        <w:t xml:space="preserve"> để chạy các tác vụ bất đồng bộ: </w:t>
+      </w:r>
+      <w:r>
+        <w:drawing>
+          <wp:inline distT="0" distB="0" distL="114300" distR="114300">
+            <wp:extent cx="4783455" cy="901065"/>
+            <wp:effectExtent l="0" t="0" r="0" b="0"/>
+            <wp:docPr id="3" name="Picture 2"/>
+            <wp:cNvGraphicFramePr>
+              <a:graphicFrameLocks xmlns:a="http://schemas.openxmlformats.org/drawingml/2006/main" noChangeAspect="1"/>
+            </wp:cNvGraphicFramePr>
+            <a:graphic xmlns:a="http://schemas.openxmlformats.org/drawingml/2006/main">
+              <a:graphicData uri="http://schemas.openxmlformats.org/drawingml/2006/picture">
+                <pic:pic xmlns:pic="http://schemas.openxmlformats.org/drawingml/2006/picture">
+                  <pic:nvPicPr>
+                    <pic:cNvPr id="3" name="Picture 2"/>
+                    <pic:cNvPicPr>
+                      <a:picLocks noChangeAspect="1"/>
+                    </pic:cNvPicPr>
+                  </pic:nvPicPr>
+                  <pic:blipFill>
+                    <a:blip r:embed="rId6"/>
+                    <a:srcRect r="2308"/>
+                    <a:stretch>
+                      <a:fillRect/>
+                    </a:stretch>
+                  </pic:blipFill>
+                  <pic:spPr>
+                    <a:xfrm>
+                      <a:off x="0" y="0"/>
+                      <a:ext cx="4783455" cy="901065"/>
+                    </a:xfrm>
+                    <a:prstGeom prst="rect">
+                      <a:avLst/>
+                    </a:prstGeom>
+                    <a:noFill/>
+                    <a:ln>
+                      <a:noFill/>
+                    </a:ln>
+                  </pic:spPr>
+                </pic:pic>
+              </a:graphicData>
+            </a:graphic>
+          </wp:inline>
+        </w:drawing>
+      </w:r>
+    </w:p>
+    <w:p>
+      <w:pPr>
+        <w:numPr>
+          <w:ilvl w:val="0"/>
+          <w:numId w:val="16"/>
+        </w:numPr>
+        <w:spacing w:line="360" w:lineRule="auto"/>
+        <w:outlineLvl w:val="2"/>
+        <w:rPr>
+          <w:rFonts w:hint="default"/>
+          <w:b/>
+          <w:bCs/>
+          <w:lang w:val="vi-VN"/>
+        </w:rPr>
+      </w:pPr>
+      <w:r>
+        <w:rPr>
+          <w:rFonts w:hint="default"/>
+          <w:b/>
+          <w:bCs/>
+          <w:lang w:val="vi-VN"/>
+        </w:rPr>
+        <w:t>Scheduling</w:t>
+      </w:r>
+    </w:p>
+    <w:p>
+      <w:pPr>
+        <w:numPr>
+          <w:ilvl w:val="0"/>
+          <w:numId w:val="0"/>
+        </w:numPr>
+        <w:spacing w:line="360" w:lineRule="auto"/>
+        <w:rPr>
+          <w:rFonts w:hint="default"/>
+          <w:lang w:val="vi-VN"/>
+        </w:rPr>
+      </w:pPr>
+      <w:r>
+        <w:rPr>
+          <w:rFonts w:hint="default"/>
+          <w:lang w:val="vi-VN"/>
+        </w:rPr>
+        <w:t xml:space="preserve">- Annotation </w:t>
+      </w:r>
+      <w:r>
+        <w:rPr>
+          <w:rFonts w:hint="default"/>
+          <w:b/>
+          <w:bCs/>
+          <w:lang w:val="vi-VN"/>
+        </w:rPr>
+        <w:t>@Schedul</w:t>
+      </w:r>
+      <w:r>
+        <w:rPr>
+          <w:rFonts w:hint="default"/>
+          <w:b/>
+          <w:bCs/>
+          <w:lang w:val="en-US"/>
+        </w:rPr>
+        <w:t>ed</w:t>
+      </w:r>
+      <w:r>
+        <w:rPr>
+          <w:rFonts w:hint="default"/>
+          <w:lang w:val="vi-VN"/>
+        </w:rPr>
+        <w:t xml:space="preserve"> cho phép định nghĩa các phương thức thực hiện các tác vụ theo lịch trình.</w:t>
+      </w:r>
+    </w:p>
+    <w:p>
+      <w:pPr>
+        <w:numPr>
+          <w:ilvl w:val="0"/>
+          <w:numId w:val="0"/>
+        </w:numPr>
+        <w:spacing w:line="360" w:lineRule="auto"/>
+        <w:rPr>
+          <w:rFonts w:hint="default"/>
+          <w:lang w:val="vi-VN"/>
+        </w:rPr>
+      </w:pPr>
+      <w:r>
+        <w:rPr>
+          <w:rFonts w:hint="default"/>
+          <w:lang w:val="vi-VN"/>
+        </w:rPr>
+        <w:t xml:space="preserve">- Các tác vụ có thể được lên lịch với các tham số khác nhau của </w:t>
+      </w:r>
+      <w:r>
+        <w:rPr>
+          <w:rFonts w:hint="default"/>
+          <w:b/>
+          <w:bCs/>
+          <w:lang w:val="vi-VN"/>
+        </w:rPr>
+        <w:t>@Schedul</w:t>
+      </w:r>
+      <w:r>
+        <w:rPr>
+          <w:rFonts w:hint="default"/>
+          <w:b/>
+          <w:bCs/>
+          <w:lang w:val="en-US"/>
+        </w:rPr>
+        <w:t>ed</w:t>
+      </w:r>
+      <w:r>
+        <w:rPr>
+          <w:rFonts w:hint="default"/>
+          <w:b w:val="0"/>
+          <w:bCs w:val="0"/>
+          <w:lang w:val="en-US"/>
+        </w:rPr>
+        <w:t xml:space="preserve"> n</w:t>
+      </w:r>
+      <w:r>
+        <w:rPr>
+          <w:rFonts w:hint="default"/>
+          <w:b w:val="0"/>
+          <w:bCs w:val="0"/>
+          <w:lang w:val="vi-VN"/>
+        </w:rPr>
+        <w:t>hư</w:t>
+      </w:r>
+      <w:r>
+        <w:rPr>
+          <w:rFonts w:hint="default"/>
+          <w:lang w:val="vi-VN"/>
+        </w:rPr>
+        <w:t>:</w:t>
+      </w:r>
+    </w:p>
+    <w:p>
+      <w:pPr>
+        <w:numPr>
+          <w:ilvl w:val="0"/>
+          <w:numId w:val="18"/>
+        </w:numPr>
+        <w:spacing w:line="360" w:lineRule="auto"/>
+        <w:ind w:left="780" w:leftChars="0" w:hanging="420" w:firstLineChars="0"/>
+        <w:rPr>
+          <w:rFonts w:hint="default"/>
+          <w:lang w:val="vi-VN"/>
+        </w:rPr>
+      </w:pPr>
+      <w:r>
+        <w:rPr>
+          <w:rFonts w:hint="default"/>
+          <w:b/>
+          <w:bCs/>
+          <w:lang w:val="en-US"/>
+        </w:rPr>
+        <w:t>fixedRate</w:t>
+      </w:r>
+      <w:r>
+        <w:rPr>
+          <w:rFonts w:hint="default"/>
+          <w:lang w:val="en-US"/>
+        </w:rPr>
+        <w:t xml:space="preserve">: </w:t>
+      </w:r>
+      <w:r>
+        <w:rPr>
+          <w:rFonts w:hint="default"/>
+          <w:lang w:val="vi-VN"/>
+        </w:rPr>
+        <w:t xml:space="preserve">khoảng thời gian giữa các lần chạy, tính từ khi tác vụ bắt đầu </w:t>
+      </w:r>
+      <w:r>
+        <w:drawing>
+          <wp:inline distT="0" distB="0" distL="114300" distR="114300">
+            <wp:extent cx="4766310" cy="635000"/>
+            <wp:effectExtent l="0" t="0" r="0" b="0"/>
+            <wp:docPr id="5" name="Picture 5"/>
+            <wp:cNvGraphicFramePr>
+              <a:graphicFrameLocks xmlns:a="http://schemas.openxmlformats.org/drawingml/2006/main" noChangeAspect="1"/>
+            </wp:cNvGraphicFramePr>
+            <a:graphic xmlns:a="http://schemas.openxmlformats.org/drawingml/2006/main">
+              <a:graphicData uri="http://schemas.openxmlformats.org/drawingml/2006/picture">
+                <pic:pic xmlns:pic="http://schemas.openxmlformats.org/drawingml/2006/picture">
+                  <pic:nvPicPr>
+                    <pic:cNvPr id="5" name="Picture 5"/>
+                    <pic:cNvPicPr>
+                      <a:picLocks noChangeAspect="1"/>
+                    </pic:cNvPicPr>
+                  </pic:nvPicPr>
+                  <pic:blipFill>
+                    <a:blip r:embed="rId7"/>
+                    <a:srcRect t="13524" r="9577" b="61569"/>
+                    <a:stretch>
+                      <a:fillRect/>
+                    </a:stretch>
+                  </pic:blipFill>
+                  <pic:spPr>
+                    <a:xfrm>
+                      <a:off x="0" y="0"/>
+                      <a:ext cx="4766310" cy="635000"/>
+                    </a:xfrm>
+                    <a:prstGeom prst="rect">
+                      <a:avLst/>
+                    </a:prstGeom>
+                    <a:noFill/>
+                    <a:ln>
+                      <a:noFill/>
+                    </a:ln>
+                  </pic:spPr>
+                </pic:pic>
+              </a:graphicData>
+            </a:graphic>
+          </wp:inline>
+        </w:drawing>
+      </w:r>
+    </w:p>
+    <w:p>
+      <w:pPr>
+        <w:numPr>
+          <w:ilvl w:val="0"/>
+          <w:numId w:val="18"/>
+        </w:numPr>
+        <w:spacing w:line="360" w:lineRule="auto"/>
+        <w:ind w:left="780" w:leftChars="0" w:hanging="420" w:firstLineChars="0"/>
+        <w:rPr>
+          <w:rFonts w:hint="default"/>
+          <w:lang w:val="vi-VN"/>
+        </w:rPr>
+      </w:pPr>
+      <w:r>
+        <w:rPr>
+          <w:rFonts w:hint="default"/>
+          <w:b/>
+          <w:bCs/>
+          <w:lang w:val="vi-VN"/>
+        </w:rPr>
+        <w:t>fixedDelay</w:t>
+      </w:r>
+      <w:r>
+        <w:rPr>
+          <w:rFonts w:hint="default"/>
+          <w:lang w:val="vi-VN"/>
+        </w:rPr>
+        <w:t xml:space="preserve">: khoảng thời gian giữa các lần chạy, tính từ khi tác vụ trước đó kết thúc </w:t>
+      </w:r>
+      <w:r>
+        <w:drawing>
+          <wp:inline distT="0" distB="0" distL="114300" distR="114300">
+            <wp:extent cx="4766310" cy="696595"/>
+            <wp:effectExtent l="0" t="0" r="0" b="0"/>
+            <wp:docPr id="8" name="Picture 8"/>
+            <wp:cNvGraphicFramePr>
+              <a:graphicFrameLocks xmlns:a="http://schemas.openxmlformats.org/drawingml/2006/main" noChangeAspect="1"/>
+            </wp:cNvGraphicFramePr>
+            <a:graphic xmlns:a="http://schemas.openxmlformats.org/drawingml/2006/main">
+              <a:graphicData uri="http://schemas.openxmlformats.org/drawingml/2006/picture">
+                <pic:pic xmlns:pic="http://schemas.openxmlformats.org/drawingml/2006/picture">
+                  <pic:nvPicPr>
+                    <pic:cNvPr id="8" name="Picture 8"/>
+                    <pic:cNvPicPr>
+                      <a:picLocks noChangeAspect="1"/>
+                    </pic:cNvPicPr>
+                  </pic:nvPicPr>
+                  <pic:blipFill>
+                    <a:blip r:embed="rId7"/>
+                    <a:srcRect t="39925" r="9577" b="32752"/>
+                    <a:stretch>
+                      <a:fillRect/>
+                    </a:stretch>
+                  </pic:blipFill>
+                  <pic:spPr>
+                    <a:xfrm>
+                      <a:off x="0" y="0"/>
+                      <a:ext cx="4766310" cy="696595"/>
+                    </a:xfrm>
+                    <a:prstGeom prst="rect">
+                      <a:avLst/>
+                    </a:prstGeom>
+                    <a:noFill/>
+                    <a:ln>
+                      <a:noFill/>
+                    </a:ln>
+                  </pic:spPr>
+                </pic:pic>
+              </a:graphicData>
+            </a:graphic>
+          </wp:inline>
+        </w:drawing>
+      </w:r>
+    </w:p>
+    <w:p>
+      <w:pPr>
+        <w:numPr>
+          <w:ilvl w:val="0"/>
+          <w:numId w:val="18"/>
+        </w:numPr>
+        <w:spacing w:line="360" w:lineRule="auto"/>
+        <w:ind w:left="780" w:leftChars="0" w:hanging="420" w:firstLineChars="0"/>
+        <w:rPr>
+          <w:rFonts w:hint="default"/>
+          <w:lang w:val="vi-VN"/>
+        </w:rPr>
+      </w:pPr>
+      <w:r>
+        <w:rPr>
+          <w:rFonts w:hint="default"/>
+          <w:b/>
+          <w:bCs/>
+          <w:lang w:val="vi-VN"/>
+        </w:rPr>
+        <w:t>cron</w:t>
+      </w:r>
+      <w:r>
+        <w:rPr>
+          <w:rFonts w:hint="default"/>
+          <w:lang w:val="vi-VN"/>
+        </w:rPr>
+        <w:t xml:space="preserve">: kiểm soát chi tiết thời gian thực hiện tác vụ (ví dụ: mỗi ngày, mỗi tuần,...) </w:t>
+      </w:r>
+      <w:r>
+        <w:drawing>
+          <wp:inline distT="0" distB="0" distL="114300" distR="114300">
+            <wp:extent cx="4766310" cy="751205"/>
+            <wp:effectExtent l="0" t="0" r="0" b="0"/>
+            <wp:docPr id="9" name="Picture 9"/>
+            <wp:cNvGraphicFramePr>
+              <a:graphicFrameLocks xmlns:a="http://schemas.openxmlformats.org/drawingml/2006/main" noChangeAspect="1"/>
+            </wp:cNvGraphicFramePr>
+            <a:graphic xmlns:a="http://schemas.openxmlformats.org/drawingml/2006/main">
+              <a:graphicData uri="http://schemas.openxmlformats.org/drawingml/2006/picture">
+                <pic:pic xmlns:pic="http://schemas.openxmlformats.org/drawingml/2006/picture">
+                  <pic:nvPicPr>
+                    <pic:cNvPr id="9" name="Picture 9"/>
+                    <pic:cNvPicPr>
+                      <a:picLocks noChangeAspect="1"/>
+                    </pic:cNvPicPr>
+                  </pic:nvPicPr>
+                  <pic:blipFill>
+                    <a:blip r:embed="rId7"/>
+                    <a:srcRect t="67970" r="9577" b="2565"/>
+                    <a:stretch>
+                      <a:fillRect/>
+                    </a:stretch>
+                  </pic:blipFill>
+                  <pic:spPr>
+                    <a:xfrm>
+                      <a:off x="0" y="0"/>
+                      <a:ext cx="4766310" cy="751205"/>
+                    </a:xfrm>
+                    <a:prstGeom prst="rect">
+                      <a:avLst/>
+                    </a:prstGeom>
+                    <a:noFill/>
+                    <a:ln>
+                      <a:noFill/>
+                    </a:ln>
+                  </pic:spPr>
+                </pic:pic>
+              </a:graphicData>
+            </a:graphic>
+          </wp:inline>
+        </w:drawing>
+      </w:r>
+    </w:p>
+    <w:p>
+      <w:pPr>
+        <w:numPr>
+          <w:ilvl w:val="0"/>
+          <w:numId w:val="0"/>
+        </w:numPr>
+        <w:spacing w:line="360" w:lineRule="auto"/>
+        <w:rPr>
+          <w:rFonts w:hint="default"/>
+          <w:lang w:val="vi-VN"/>
+        </w:rPr>
+      </w:pPr>
+      <w:r>
+        <w:rPr>
+          <w:rFonts w:hint="default"/>
+          <w:lang w:val="en-US"/>
+        </w:rPr>
         <w:t xml:space="preserve">- </w:t>
       </w:r>
-      <w:bookmarkStart w:id="0" w:name="_GoBack"/>
-      <w:bookmarkEnd w:id="0"/>
+      <w:r>
+        <w:rPr>
+          <w:rFonts w:hint="default"/>
+          <w:lang w:val="vi-VN"/>
+        </w:rPr>
+        <w:t xml:space="preserve">Cấu trúc biểu thức </w:t>
+      </w:r>
+      <w:r>
+        <w:rPr>
+          <w:rFonts w:hint="default"/>
+          <w:b/>
+          <w:bCs/>
+          <w:lang w:val="vi-VN"/>
+        </w:rPr>
+        <w:t>cron</w:t>
+      </w:r>
+      <w:r>
+        <w:rPr>
+          <w:rFonts w:hint="default"/>
+          <w:lang w:val="vi-VN"/>
+        </w:rPr>
+        <w:t xml:space="preserve"> trong lập lịch:</w:t>
+      </w:r>
+    </w:p>
+    <w:p>
+      <w:pPr>
+        <w:numPr>
+          <w:ilvl w:val="0"/>
+          <w:numId w:val="0"/>
+        </w:numPr>
+        <w:spacing w:line="360" w:lineRule="auto"/>
+        <w:ind w:firstLine="720" w:firstLineChars="0"/>
+        <w:rPr>
+          <w:rFonts w:hint="default"/>
+          <w:lang w:val="vi-VN"/>
+        </w:rPr>
+      </w:pPr>
+      <w:r>
+        <w:rPr>
+          <w:rFonts w:hint="default"/>
+          <w:b/>
+          <w:bCs/>
+          <w:i/>
+          <w:iCs/>
+          <w:color w:val="FF0000"/>
+          <w:lang w:val="vi-VN"/>
+        </w:rPr>
+        <w:t>second minute hour day_of_month month day_of_week</w:t>
+      </w:r>
+    </w:p>
+    <w:p>
+      <w:pPr>
+        <w:numPr>
+          <w:ilvl w:val="0"/>
+          <w:numId w:val="0"/>
+        </w:numPr>
+        <w:spacing w:line="360" w:lineRule="auto"/>
+        <w:rPr>
+          <w:rFonts w:hint="default"/>
+          <w:lang w:val="vi-VN"/>
+        </w:rPr>
+      </w:pPr>
+      <w:r>
+        <w:rPr>
+          <w:rFonts w:hint="default"/>
+          <w:lang w:val="vi-VN"/>
+        </w:rPr>
+        <w:t>trong đó:</w:t>
+      </w:r>
+    </w:p>
+    <w:p>
+      <w:pPr>
+        <w:numPr>
+          <w:ilvl w:val="0"/>
+          <w:numId w:val="18"/>
+        </w:numPr>
+        <w:spacing w:line="360" w:lineRule="auto"/>
+        <w:ind w:left="780" w:leftChars="0" w:hanging="420" w:firstLineChars="0"/>
+        <w:rPr>
+          <w:rFonts w:hint="default"/>
+          <w:lang w:val="vi-VN"/>
+        </w:rPr>
+      </w:pPr>
+      <w:r>
+        <w:rPr>
+          <w:rFonts w:hint="default"/>
+          <w:lang w:val="vi-VN"/>
+        </w:rPr>
+        <w:t>second: giây, giá trị từ 0 đến 59 (thứ tự giây trong một phút)</w:t>
+      </w:r>
+    </w:p>
+    <w:p>
+      <w:pPr>
+        <w:numPr>
+          <w:ilvl w:val="0"/>
+          <w:numId w:val="18"/>
+        </w:numPr>
+        <w:spacing w:line="360" w:lineRule="auto"/>
+        <w:ind w:left="780" w:leftChars="0" w:hanging="420" w:firstLineChars="0"/>
+        <w:rPr>
+          <w:rFonts w:hint="default"/>
+          <w:lang w:val="vi-VN"/>
+        </w:rPr>
+      </w:pPr>
+      <w:r>
+        <w:rPr>
+          <w:rFonts w:hint="default"/>
+          <w:lang w:val="vi-VN"/>
+        </w:rPr>
+        <w:t>minute: phút, giá trị từ 0 đến 59 (thứ tự phút trong một giờ)</w:t>
+      </w:r>
+    </w:p>
+    <w:p>
+      <w:pPr>
+        <w:numPr>
+          <w:ilvl w:val="0"/>
+          <w:numId w:val="18"/>
+        </w:numPr>
+        <w:spacing w:line="360" w:lineRule="auto"/>
+        <w:ind w:left="780" w:leftChars="0" w:hanging="420" w:firstLineChars="0"/>
+        <w:rPr>
+          <w:rFonts w:hint="default"/>
+          <w:lang w:val="vi-VN"/>
+        </w:rPr>
+      </w:pPr>
+      <w:r>
+        <w:rPr>
+          <w:rFonts w:hint="default"/>
+          <w:lang w:val="vi-VN"/>
+        </w:rPr>
+        <w:t>hour: giờ, giá trị từ 0 đến 23 (thứ tự giờ trong một ngày)</w:t>
+      </w:r>
+    </w:p>
+    <w:p>
+      <w:pPr>
+        <w:numPr>
+          <w:ilvl w:val="0"/>
+          <w:numId w:val="18"/>
+        </w:numPr>
+        <w:spacing w:line="360" w:lineRule="auto"/>
+        <w:ind w:left="780" w:leftChars="0" w:hanging="420" w:firstLineChars="0"/>
+        <w:rPr>
+          <w:rFonts w:hint="default"/>
+          <w:lang w:val="vi-VN"/>
+        </w:rPr>
+      </w:pPr>
+      <w:r>
+        <w:rPr>
+          <w:rFonts w:hint="default"/>
+          <w:lang w:val="vi-VN"/>
+        </w:rPr>
+        <w:t>day_of_month: ngày của tháng, giá trị từ 1 đến 31</w:t>
+      </w:r>
+    </w:p>
+    <w:p>
+      <w:pPr>
+        <w:numPr>
+          <w:ilvl w:val="0"/>
+          <w:numId w:val="18"/>
+        </w:numPr>
+        <w:spacing w:line="360" w:lineRule="auto"/>
+        <w:ind w:left="780" w:leftChars="0" w:hanging="420" w:firstLineChars="0"/>
+        <w:rPr>
+          <w:rFonts w:hint="default"/>
+          <w:lang w:val="vi-VN"/>
+        </w:rPr>
+      </w:pPr>
+      <w:r>
+        <w:rPr>
+          <w:rFonts w:hint="default"/>
+          <w:lang w:val="vi-VN"/>
+        </w:rPr>
+        <w:t>month: tháng của năm, giá trị từ 1 đến 12 hoặc JAN - DEC</w:t>
+      </w:r>
+    </w:p>
+    <w:p>
+      <w:pPr>
+        <w:numPr>
+          <w:ilvl w:val="0"/>
+          <w:numId w:val="18"/>
+        </w:numPr>
+        <w:spacing w:line="360" w:lineRule="auto"/>
+        <w:ind w:left="780" w:leftChars="0" w:hanging="420" w:firstLineChars="0"/>
+        <w:rPr>
+          <w:rFonts w:hint="default"/>
+          <w:lang w:val="vi-VN"/>
+        </w:rPr>
+      </w:pPr>
+      <w:r>
+        <w:rPr>
+          <w:rFonts w:hint="default"/>
+          <w:lang w:val="vi-VN"/>
+        </w:rPr>
+        <w:t>day_of_week: ngày của tuần, giá trị từ 0 đến 6 hoặc SUN - SAT</w:t>
+      </w:r>
+    </w:p>
+    <w:p>
+      <w:pPr>
+        <w:numPr>
+          <w:ilvl w:val="0"/>
+          <w:numId w:val="0"/>
+        </w:numPr>
+        <w:spacing w:line="360" w:lineRule="auto"/>
+        <w:rPr>
+          <w:rFonts w:hint="default"/>
+          <w:lang w:val="en-US"/>
+        </w:rPr>
+      </w:pPr>
+      <w:r>
+        <w:rPr>
+          <w:rFonts w:hint="default"/>
+          <w:lang w:val="vi-VN"/>
+        </w:rPr>
+        <w:t>- Để sử dụng, cần:</w:t>
+      </w:r>
+    </w:p>
+    <w:p>
+      <w:pPr>
+        <w:numPr>
+          <w:ilvl w:val="0"/>
+          <w:numId w:val="18"/>
+        </w:numPr>
+        <w:spacing w:line="360" w:lineRule="auto"/>
+        <w:ind w:left="780" w:leftChars="0" w:hanging="420" w:firstLineChars="0"/>
+        <w:rPr>
+          <w:rFonts w:hint="default"/>
+          <w:lang w:val="vi-VN"/>
+        </w:rPr>
+      </w:pPr>
+      <w:r>
+        <w:rPr>
+          <w:rFonts w:hint="default"/>
+          <w:lang w:val="vi-VN"/>
+        </w:rPr>
+        <w:t xml:space="preserve">Kích hoạt scheduling với annotation </w:t>
+      </w:r>
+      <w:r>
+        <w:rPr>
+          <w:rFonts w:hint="default"/>
+          <w:b/>
+          <w:bCs/>
+          <w:lang w:val="vi-VN"/>
+        </w:rPr>
+        <w:t>@EnableScheduling</w:t>
+      </w:r>
+      <w:r>
+        <w:rPr>
+          <w:rFonts w:hint="default"/>
+          <w:lang w:val="vi-VN"/>
+        </w:rPr>
+        <w:t xml:space="preserve"> trong lớp chính hoặc lớp cấu hình: </w:t>
+      </w:r>
+      <w:r>
+        <w:drawing>
+          <wp:inline distT="0" distB="0" distL="114300" distR="114300">
+            <wp:extent cx="4766310" cy="1659890"/>
+            <wp:effectExtent l="0" t="0" r="0" b="0"/>
+            <wp:docPr id="4" name="Picture 4"/>
+            <wp:cNvGraphicFramePr>
+              <a:graphicFrameLocks xmlns:a="http://schemas.openxmlformats.org/drawingml/2006/main" noChangeAspect="1"/>
+            </wp:cNvGraphicFramePr>
+            <a:graphic xmlns:a="http://schemas.openxmlformats.org/drawingml/2006/main">
+              <a:graphicData uri="http://schemas.openxmlformats.org/drawingml/2006/picture">
+                <pic:pic xmlns:pic="http://schemas.openxmlformats.org/drawingml/2006/picture">
+                  <pic:nvPicPr>
+                    <pic:cNvPr id="4" name="Picture 4"/>
+                    <pic:cNvPicPr>
+                      <a:picLocks noChangeAspect="1"/>
+                    </pic:cNvPicPr>
+                  </pic:nvPicPr>
+                  <pic:blipFill>
+                    <a:blip r:embed="rId8"/>
+                    <a:srcRect r="9577"/>
+                    <a:stretch>
+                      <a:fillRect/>
+                    </a:stretch>
+                  </pic:blipFill>
+                  <pic:spPr>
+                    <a:xfrm>
+                      <a:off x="0" y="0"/>
+                      <a:ext cx="4766310" cy="1659890"/>
+                    </a:xfrm>
+                    <a:prstGeom prst="rect">
+                      <a:avLst/>
+                    </a:prstGeom>
+                    <a:noFill/>
+                    <a:ln>
+                      <a:noFill/>
+                    </a:ln>
+                  </pic:spPr>
+                </pic:pic>
+              </a:graphicData>
+            </a:graphic>
+          </wp:inline>
+        </w:drawing>
+      </w:r>
+    </w:p>
+    <w:p>
+      <w:pPr>
+        <w:numPr>
+          <w:ilvl w:val="0"/>
+          <w:numId w:val="18"/>
+        </w:numPr>
+        <w:spacing w:line="360" w:lineRule="auto"/>
+        <w:ind w:left="780" w:leftChars="0" w:hanging="420" w:firstLineChars="0"/>
+        <w:rPr>
+          <w:rFonts w:hint="default"/>
+          <w:lang w:val="vi-VN"/>
+        </w:rPr>
+      </w:pPr>
+      <w:r>
+        <w:rPr>
+          <w:rFonts w:hint="default"/>
+          <w:lang w:val="vi-VN"/>
+        </w:rPr>
+        <w:t xml:space="preserve">Sử dụng </w:t>
+      </w:r>
+      <w:r>
+        <w:rPr>
+          <w:rFonts w:hint="default"/>
+          <w:b/>
+          <w:bCs/>
+          <w:lang w:val="vi-VN"/>
+        </w:rPr>
+        <w:t>@Schedul</w:t>
+      </w:r>
+      <w:r>
+        <w:rPr>
+          <w:rFonts w:hint="default"/>
+          <w:b/>
+          <w:bCs/>
+          <w:lang w:val="en-US"/>
+        </w:rPr>
+        <w:t>ed</w:t>
+      </w:r>
+      <w:r>
+        <w:rPr>
+          <w:rFonts w:hint="default"/>
+          <w:lang w:val="en-US"/>
+        </w:rPr>
+        <w:t xml:space="preserve"> </w:t>
+      </w:r>
+      <w:r>
+        <w:rPr>
+          <w:rFonts w:hint="default"/>
+          <w:lang w:val="vi-VN"/>
+        </w:rPr>
+        <w:t xml:space="preserve">để lập lịch các tác vụ: </w:t>
+      </w:r>
+      <w:r>
+        <w:drawing>
+          <wp:inline distT="0" distB="0" distL="114300" distR="114300">
+            <wp:extent cx="4775200" cy="2012315"/>
+            <wp:effectExtent l="0" t="0" r="0" b="0"/>
+            <wp:docPr id="13" name="Picture 6"/>
+            <wp:cNvGraphicFramePr>
+              <a:graphicFrameLocks xmlns:a="http://schemas.openxmlformats.org/drawingml/2006/main" noChangeAspect="1"/>
+            </wp:cNvGraphicFramePr>
+            <a:graphic xmlns:a="http://schemas.openxmlformats.org/drawingml/2006/main">
+              <a:graphicData uri="http://schemas.openxmlformats.org/drawingml/2006/picture">
+                <pic:pic xmlns:pic="http://schemas.openxmlformats.org/drawingml/2006/picture">
+                  <pic:nvPicPr>
+                    <pic:cNvPr id="13" name="Picture 6"/>
+                    <pic:cNvPicPr>
+                      <a:picLocks noChangeAspect="1"/>
+                    </pic:cNvPicPr>
+                  </pic:nvPicPr>
+                  <pic:blipFill>
+                    <a:blip r:embed="rId9"/>
+                    <a:srcRect r="2553"/>
+                    <a:stretch>
+                      <a:fillRect/>
+                    </a:stretch>
+                  </pic:blipFill>
+                  <pic:spPr>
+                    <a:xfrm>
+                      <a:off x="0" y="0"/>
+                      <a:ext cx="4775200" cy="2012315"/>
+                    </a:xfrm>
+                    <a:prstGeom prst="rect">
+                      <a:avLst/>
+                    </a:prstGeom>
+                    <a:noFill/>
+                    <a:ln>
+                      <a:noFill/>
+                    </a:ln>
+                  </pic:spPr>
+                </pic:pic>
+              </a:graphicData>
+            </a:graphic>
+          </wp:inline>
+        </w:drawing>
+      </w:r>
+    </w:p>
+    <w:p>
+      <w:pPr>
+        <w:numPr>
+          <w:ilvl w:val="0"/>
+          <w:numId w:val="16"/>
+        </w:numPr>
+        <w:spacing w:line="360" w:lineRule="auto"/>
+        <w:ind w:left="0" w:leftChars="0" w:firstLine="0" w:firstLineChars="0"/>
+        <w:outlineLvl w:val="2"/>
+        <w:rPr>
+          <w:rFonts w:hint="default"/>
+          <w:b/>
+          <w:bCs/>
+          <w:lang w:val="vi-VN"/>
+        </w:rPr>
+      </w:pPr>
+      <w:r>
+        <w:rPr>
+          <w:rFonts w:hint="default"/>
+          <w:b/>
+          <w:bCs/>
+          <w:lang w:val="vi-VN"/>
+        </w:rPr>
+        <w:t>Kết hợp cả @Async và @Scheduled</w:t>
+      </w:r>
     </w:p>
     <w:p>
       <w:pPr>
@@ -246,19 +1810,1136 @@
         <w:ind w:leftChars="0"/>
         <w:rPr>
           <w:rFonts w:hint="default"/>
-          <w:lang w:val="en-US"/>
+          <w:lang w:val="vi-VN"/>
         </w:rPr>
       </w:pPr>
+      <w:r>
+        <w:rPr>
+          <w:rFonts w:hint="default"/>
+          <w:lang w:val="vi-VN"/>
+        </w:rPr>
+        <w:t>- Việc kết hợp cả hai annotation này giúp tối ưu hóa và quản lý tốt hơn các tác vụ trong ứng dụng.</w:t>
+      </w:r>
     </w:p>
     <w:p>
       <w:pPr>
+        <w:numPr>
+          <w:ilvl w:val="0"/>
+          <w:numId w:val="0"/>
+        </w:numPr>
         <w:spacing w:line="360" w:lineRule="auto"/>
+        <w:ind w:leftChars="0"/>
+        <w:rPr>
+          <w:rFonts w:hint="default"/>
+          <w:lang w:val="vi-VN"/>
+        </w:rPr>
       </w:pPr>
+      <w:r>
+        <w:rPr>
+          <w:rFonts w:hint="default"/>
+          <w:lang w:val="vi-VN"/>
+        </w:rPr>
+        <w:t>- Phù hợp với các tác vụ bất đồng bộ và cần được lên lịch để chạy.</w:t>
+      </w:r>
     </w:p>
     <w:p>
       <w:pPr>
+        <w:numPr>
+          <w:ilvl w:val="0"/>
+          <w:numId w:val="0"/>
+        </w:numPr>
         <w:spacing w:line="360" w:lineRule="auto"/>
+        <w:ind w:leftChars="0"/>
+        <w:rPr>
+          <w:rFonts w:hint="default"/>
+          <w:lang w:val="vi-VN"/>
+        </w:rPr>
       </w:pPr>
+      <w:r>
+        <w:rPr>
+          <w:rFonts w:hint="default"/>
+          <w:lang w:val="vi-VN"/>
+        </w:rPr>
+        <w:t xml:space="preserve">- Đánh dấu cả annotation </w:t>
+      </w:r>
+      <w:r>
+        <w:rPr>
+          <w:rFonts w:hint="default"/>
+          <w:b/>
+          <w:bCs/>
+          <w:lang w:val="vi-VN"/>
+        </w:rPr>
+        <w:t>@Async</w:t>
+      </w:r>
+      <w:r>
+        <w:rPr>
+          <w:rFonts w:hint="default"/>
+          <w:lang w:val="vi-VN"/>
+        </w:rPr>
+        <w:t xml:space="preserve"> và </w:t>
+      </w:r>
+      <w:r>
+        <w:rPr>
+          <w:rFonts w:hint="default"/>
+          <w:b/>
+          <w:bCs/>
+          <w:lang w:val="vi-VN"/>
+        </w:rPr>
+        <w:t>@Scheduled</w:t>
+      </w:r>
+      <w:r>
+        <w:rPr>
+          <w:rFonts w:hint="default"/>
+          <w:lang w:val="vi-VN"/>
+        </w:rPr>
+        <w:t xml:space="preserve"> với các phương thức để lập lịch các tác vụ chạy bất đồng bộ.</w:t>
+      </w:r>
+    </w:p>
+    <w:p>
+      <w:pPr>
+        <w:numPr>
+          <w:ilvl w:val="0"/>
+          <w:numId w:val="0"/>
+        </w:numPr>
+        <w:spacing w:line="360" w:lineRule="auto"/>
+        <w:ind w:leftChars="0"/>
+        <w:rPr>
+          <w:rFonts w:hint="default"/>
+          <w:lang w:val="vi-VN"/>
+        </w:rPr>
+      </w:pPr>
+      <w:r>
+        <w:rPr>
+          <w:rFonts w:hint="default"/>
+          <w:lang w:val="vi-VN"/>
+        </w:rPr>
+        <w:t xml:space="preserve">- Ví dụ: </w:t>
+      </w:r>
+      <w:r>
+        <w:drawing>
+          <wp:inline distT="0" distB="0" distL="114300" distR="114300">
+            <wp:extent cx="5274310" cy="2062480"/>
+            <wp:effectExtent l="0" t="0" r="13970" b="10160"/>
+            <wp:docPr id="12" name="Picture 5"/>
+            <wp:cNvGraphicFramePr>
+              <a:graphicFrameLocks xmlns:a="http://schemas.openxmlformats.org/drawingml/2006/main" noChangeAspect="1"/>
+            </wp:cNvGraphicFramePr>
+            <a:graphic xmlns:a="http://schemas.openxmlformats.org/drawingml/2006/main">
+              <a:graphicData uri="http://schemas.openxmlformats.org/drawingml/2006/picture">
+                <pic:pic xmlns:pic="http://schemas.openxmlformats.org/drawingml/2006/picture">
+                  <pic:nvPicPr>
+                    <pic:cNvPr id="12" name="Picture 5"/>
+                    <pic:cNvPicPr>
+                      <a:picLocks noChangeAspect="1"/>
+                    </pic:cNvPicPr>
+                  </pic:nvPicPr>
+                  <pic:blipFill>
+                    <a:blip r:embed="rId10"/>
+                    <a:srcRect r="1084"/>
+                    <a:stretch>
+                      <a:fillRect/>
+                    </a:stretch>
+                  </pic:blipFill>
+                  <pic:spPr>
+                    <a:xfrm>
+                      <a:off x="0" y="0"/>
+                      <a:ext cx="5274310" cy="2062480"/>
+                    </a:xfrm>
+                    <a:prstGeom prst="rect">
+                      <a:avLst/>
+                    </a:prstGeom>
+                    <a:noFill/>
+                    <a:ln>
+                      <a:noFill/>
+                    </a:ln>
+                  </pic:spPr>
+                </pic:pic>
+              </a:graphicData>
+            </a:graphic>
+          </wp:inline>
+        </w:drawing>
+      </w:r>
+    </w:p>
+    <w:p>
+      <w:pPr>
+        <w:numPr>
+          <w:ilvl w:val="0"/>
+          <w:numId w:val="11"/>
+        </w:numPr>
+        <w:spacing w:line="360" w:lineRule="auto"/>
+        <w:ind w:left="0" w:leftChars="0" w:firstLine="0" w:firstLineChars="0"/>
+        <w:outlineLvl w:val="0"/>
+        <w:rPr>
+          <w:rFonts w:hint="default"/>
+          <w:b/>
+          <w:bCs/>
+          <w:lang w:val="vi-VN"/>
+        </w:rPr>
+      </w:pPr>
+      <w:r>
+        <w:rPr>
+          <w:rFonts w:hint="default"/>
+          <w:b/>
+          <w:bCs/>
+          <w:lang w:val="vi-VN"/>
+        </w:rPr>
+        <w:t>Tối ưu và quản lý logging trong Spring Boot (Logback, SLF4J)</w:t>
+      </w:r>
+    </w:p>
+    <w:p>
+      <w:pPr>
+        <w:numPr>
+          <w:ilvl w:val="0"/>
+          <w:numId w:val="0"/>
+        </w:numPr>
+        <w:spacing w:line="360" w:lineRule="auto"/>
+        <w:rPr>
+          <w:rFonts w:hint="default"/>
+          <w:lang w:val="vi-VN"/>
+        </w:rPr>
+      </w:pPr>
+      <w:r>
+        <w:rPr>
+          <w:rFonts w:hint="default"/>
+          <w:lang w:val="vi-VN"/>
+        </w:rPr>
+        <w:t>- Tối ưu và quản lý logging giúp đảm bảo hiệu suất ứng dụng, dễ dàng theo dõi và phát hiện lỗi.</w:t>
+      </w:r>
+    </w:p>
+    <w:p>
+      <w:pPr>
+        <w:numPr>
+          <w:ilvl w:val="0"/>
+          <w:numId w:val="19"/>
+        </w:numPr>
+        <w:spacing w:line="360" w:lineRule="auto"/>
+        <w:outlineLvl w:val="1"/>
+        <w:rPr>
+          <w:rFonts w:hint="default"/>
+          <w:b/>
+          <w:bCs/>
+          <w:lang w:val="vi-VN"/>
+        </w:rPr>
+      </w:pPr>
+      <w:r>
+        <w:rPr>
+          <w:rFonts w:hint="default"/>
+          <w:b/>
+          <w:bCs/>
+          <w:lang w:val="vi-VN"/>
+        </w:rPr>
+        <w:t>Logback</w:t>
+      </w:r>
+    </w:p>
+    <w:p>
+      <w:pPr>
+        <w:numPr>
+          <w:ilvl w:val="0"/>
+          <w:numId w:val="0"/>
+        </w:numPr>
+        <w:spacing w:line="360" w:lineRule="auto"/>
+        <w:rPr>
+          <w:rFonts w:hint="default"/>
+          <w:lang w:val="vi-VN"/>
+        </w:rPr>
+      </w:pPr>
+      <w:r>
+        <w:rPr>
+          <w:rFonts w:hint="default"/>
+          <w:lang w:val="vi-VN"/>
+        </w:rPr>
+        <w:t>- Thư viện mặc định trong Spring Boot, có tính linh hoạt và hiệu suất cao.</w:t>
+      </w:r>
+    </w:p>
+    <w:p>
+      <w:pPr>
+        <w:numPr>
+          <w:ilvl w:val="0"/>
+          <w:numId w:val="0"/>
+        </w:numPr>
+        <w:spacing w:line="360" w:lineRule="auto"/>
+        <w:outlineLvl w:val="9"/>
+        <w:rPr>
+          <w:rFonts w:hint="default"/>
+          <w:b/>
+          <w:bCs/>
+          <w:highlight w:val="none"/>
+          <w:lang w:val="vi-VN"/>
+        </w:rPr>
+      </w:pPr>
+      <w:r>
+        <w:rPr>
+          <w:rFonts w:hint="default"/>
+          <w:b/>
+          <w:bCs/>
+          <w:highlight w:val="none"/>
+          <w:lang w:val="vi-VN"/>
+        </w:rPr>
+        <w:t>* Phân cấp mức độ log</w:t>
+      </w:r>
+    </w:p>
+    <w:p>
+      <w:pPr>
+        <w:numPr>
+          <w:ilvl w:val="0"/>
+          <w:numId w:val="0"/>
+        </w:numPr>
+        <w:spacing w:line="360" w:lineRule="auto"/>
+        <w:rPr>
+          <w:rFonts w:hint="default"/>
+          <w:b w:val="0"/>
+          <w:bCs w:val="0"/>
+          <w:highlight w:val="none"/>
+          <w:lang w:val="vi-VN"/>
+        </w:rPr>
+      </w:pPr>
+      <w:r>
+        <w:rPr>
+          <w:rFonts w:hint="default"/>
+          <w:b w:val="0"/>
+          <w:bCs w:val="0"/>
+          <w:highlight w:val="none"/>
+          <w:lang w:val="vi-VN"/>
+        </w:rPr>
+        <w:t>- Phân cấp log giúp:</w:t>
+      </w:r>
+    </w:p>
+    <w:p>
+      <w:pPr>
+        <w:numPr>
+          <w:ilvl w:val="0"/>
+          <w:numId w:val="20"/>
+        </w:numPr>
+        <w:spacing w:line="360" w:lineRule="auto"/>
+        <w:ind w:left="780" w:leftChars="0" w:hanging="420" w:firstLineChars="0"/>
+        <w:rPr>
+          <w:rFonts w:hint="default"/>
+          <w:b w:val="0"/>
+          <w:bCs w:val="0"/>
+          <w:highlight w:val="none"/>
+          <w:lang w:val="vi-VN"/>
+        </w:rPr>
+      </w:pPr>
+      <w:r>
+        <w:rPr>
+          <w:rFonts w:hint="default"/>
+          <w:b w:val="0"/>
+          <w:bCs w:val="0"/>
+          <w:highlight w:val="none"/>
+          <w:lang w:val="vi-VN"/>
+        </w:rPr>
+        <w:t>Kiểm soát mức độ chi tiết</w:t>
+      </w:r>
+    </w:p>
+    <w:p>
+      <w:pPr>
+        <w:numPr>
+          <w:ilvl w:val="0"/>
+          <w:numId w:val="20"/>
+        </w:numPr>
+        <w:spacing w:line="360" w:lineRule="auto"/>
+        <w:ind w:left="780" w:leftChars="0" w:hanging="420" w:firstLineChars="0"/>
+        <w:rPr>
+          <w:rFonts w:hint="default"/>
+          <w:b w:val="0"/>
+          <w:bCs w:val="0"/>
+          <w:highlight w:val="none"/>
+          <w:lang w:val="vi-VN"/>
+        </w:rPr>
+      </w:pPr>
+      <w:r>
+        <w:rPr>
+          <w:rFonts w:hint="default"/>
+          <w:b w:val="0"/>
+          <w:bCs w:val="0"/>
+          <w:highlight w:val="none"/>
+          <w:lang w:val="vi-VN"/>
+        </w:rPr>
+        <w:t>Giảm tải hệ thống</w:t>
+      </w:r>
+    </w:p>
+    <w:p>
+      <w:pPr>
+        <w:numPr>
+          <w:ilvl w:val="0"/>
+          <w:numId w:val="20"/>
+        </w:numPr>
+        <w:spacing w:line="360" w:lineRule="auto"/>
+        <w:ind w:left="780" w:leftChars="0" w:hanging="420" w:firstLineChars="0"/>
+        <w:rPr>
+          <w:rFonts w:hint="default"/>
+          <w:b w:val="0"/>
+          <w:bCs w:val="0"/>
+          <w:highlight w:val="none"/>
+          <w:lang w:val="vi-VN"/>
+        </w:rPr>
+      </w:pPr>
+      <w:r>
+        <w:rPr>
+          <w:rFonts w:hint="default"/>
+          <w:b w:val="0"/>
+          <w:bCs w:val="0"/>
+          <w:highlight w:val="none"/>
+          <w:lang w:val="vi-VN"/>
+        </w:rPr>
+        <w:t>Dễ dàng theo dõi và phát hiện lỗi</w:t>
+      </w:r>
+    </w:p>
+    <w:p>
+      <w:pPr>
+        <w:numPr>
+          <w:ilvl w:val="0"/>
+          <w:numId w:val="0"/>
+        </w:numPr>
+        <w:spacing w:line="360" w:lineRule="auto"/>
+        <w:rPr>
+          <w:rFonts w:hint="default"/>
+          <w:b w:val="0"/>
+          <w:bCs w:val="0"/>
+          <w:highlight w:val="none"/>
+          <w:lang w:val="vi-VN"/>
+        </w:rPr>
+      </w:pPr>
+      <w:r>
+        <w:rPr>
+          <w:rFonts w:hint="default"/>
+          <w:b w:val="0"/>
+          <w:bCs w:val="0"/>
+          <w:highlight w:val="none"/>
+          <w:lang w:val="vi-VN"/>
+        </w:rPr>
+        <w:t>- Các mức độ log chính:</w:t>
+      </w:r>
+    </w:p>
+    <w:p>
+      <w:pPr>
+        <w:numPr>
+          <w:ilvl w:val="0"/>
+          <w:numId w:val="20"/>
+        </w:numPr>
+        <w:tabs>
+          <w:tab w:val="left" w:pos="780"/>
+        </w:tabs>
+        <w:spacing w:line="360" w:lineRule="auto"/>
+        <w:ind w:left="780" w:leftChars="0" w:hanging="420" w:firstLineChars="0"/>
+        <w:rPr>
+          <w:rFonts w:hint="default"/>
+          <w:b w:val="0"/>
+          <w:bCs w:val="0"/>
+          <w:highlight w:val="none"/>
+          <w:lang w:val="vi-VN"/>
+        </w:rPr>
+      </w:pPr>
+      <w:r>
+        <w:rPr>
+          <w:rFonts w:hint="default"/>
+          <w:b/>
+          <w:bCs/>
+          <w:highlight w:val="none"/>
+          <w:lang w:val="vi-VN"/>
+        </w:rPr>
+        <w:t>TRACE</w:t>
+      </w:r>
+      <w:r>
+        <w:rPr>
+          <w:rFonts w:hint="default"/>
+          <w:b w:val="0"/>
+          <w:bCs w:val="0"/>
+          <w:highlight w:val="none"/>
+          <w:lang w:val="vi-VN"/>
+        </w:rPr>
+        <w:t>: chi tiết nhất, ghi lại toàn bộ hành động của hệ thống</w:t>
+      </w:r>
+    </w:p>
+    <w:p>
+      <w:pPr>
+        <w:numPr>
+          <w:ilvl w:val="0"/>
+          <w:numId w:val="20"/>
+        </w:numPr>
+        <w:tabs>
+          <w:tab w:val="left" w:pos="780"/>
+        </w:tabs>
+        <w:spacing w:line="360" w:lineRule="auto"/>
+        <w:ind w:left="780" w:leftChars="0" w:hanging="420" w:firstLineChars="0"/>
+        <w:rPr>
+          <w:rFonts w:hint="default"/>
+          <w:b w:val="0"/>
+          <w:bCs w:val="0"/>
+          <w:highlight w:val="none"/>
+          <w:lang w:val="vi-VN"/>
+        </w:rPr>
+      </w:pPr>
+      <w:r>
+        <w:rPr>
+          <w:rFonts w:hint="default"/>
+          <w:b/>
+          <w:bCs/>
+          <w:highlight w:val="none"/>
+          <w:lang w:val="vi-VN"/>
+        </w:rPr>
+        <w:t>DEBUG</w:t>
+      </w:r>
+      <w:r>
+        <w:rPr>
+          <w:rFonts w:hint="default"/>
+          <w:b w:val="0"/>
+          <w:bCs w:val="0"/>
+          <w:highlight w:val="none"/>
+          <w:lang w:val="vi-VN"/>
+        </w:rPr>
+        <w:t>: dùng để ghi lại các thông tin hữu ích khi phát triển và gỡ lỗi</w:t>
+      </w:r>
+    </w:p>
+    <w:p>
+      <w:pPr>
+        <w:numPr>
+          <w:ilvl w:val="0"/>
+          <w:numId w:val="20"/>
+        </w:numPr>
+        <w:tabs>
+          <w:tab w:val="left" w:pos="780"/>
+        </w:tabs>
+        <w:spacing w:line="360" w:lineRule="auto"/>
+        <w:ind w:left="780" w:leftChars="0" w:hanging="420" w:firstLineChars="0"/>
+        <w:rPr>
+          <w:rFonts w:hint="default"/>
+          <w:b w:val="0"/>
+          <w:bCs w:val="0"/>
+          <w:highlight w:val="none"/>
+          <w:lang w:val="vi-VN"/>
+        </w:rPr>
+      </w:pPr>
+      <w:r>
+        <w:rPr>
+          <w:rFonts w:hint="default"/>
+          <w:b/>
+          <w:bCs/>
+          <w:highlight w:val="none"/>
+          <w:lang w:val="vi-VN"/>
+        </w:rPr>
+        <w:t>INFO</w:t>
+      </w:r>
+      <w:r>
+        <w:rPr>
+          <w:rFonts w:hint="default"/>
+          <w:b w:val="0"/>
+          <w:bCs w:val="0"/>
+          <w:highlight w:val="none"/>
+          <w:lang w:val="vi-VN"/>
+        </w:rPr>
+        <w:t>: ghi lại các sự kiện hoặc hành động bình thường của hệ thống, được sử dụng phổ biến (đặc biệt: production)</w:t>
+      </w:r>
+    </w:p>
+    <w:p>
+      <w:pPr>
+        <w:numPr>
+          <w:ilvl w:val="0"/>
+          <w:numId w:val="20"/>
+        </w:numPr>
+        <w:tabs>
+          <w:tab w:val="left" w:pos="780"/>
+        </w:tabs>
+        <w:spacing w:line="360" w:lineRule="auto"/>
+        <w:ind w:left="780" w:leftChars="0" w:hanging="420" w:firstLineChars="0"/>
+        <w:rPr>
+          <w:rFonts w:hint="default"/>
+          <w:b w:val="0"/>
+          <w:bCs w:val="0"/>
+          <w:highlight w:val="none"/>
+          <w:lang w:val="vi-VN"/>
+        </w:rPr>
+      </w:pPr>
+      <w:r>
+        <w:rPr>
+          <w:rFonts w:hint="default"/>
+          <w:b/>
+          <w:bCs/>
+          <w:highlight w:val="none"/>
+          <w:lang w:val="vi-VN"/>
+        </w:rPr>
+        <w:t>WARN</w:t>
+      </w:r>
+      <w:r>
+        <w:rPr>
+          <w:rFonts w:hint="default"/>
+          <w:b w:val="0"/>
+          <w:bCs w:val="0"/>
+          <w:highlight w:val="none"/>
+          <w:lang w:val="vi-VN"/>
+        </w:rPr>
+        <w:t>: ghi lại những sự cố có thể xảy ra nhưng không ngăn ứng dụng tiếp tục chạy (lỗi nhẹ, chưa ảnh hưởng lớn đến ứng dụng).</w:t>
+      </w:r>
+    </w:p>
+    <w:p>
+      <w:pPr>
+        <w:numPr>
+          <w:ilvl w:val="0"/>
+          <w:numId w:val="20"/>
+        </w:numPr>
+        <w:tabs>
+          <w:tab w:val="left" w:pos="780"/>
+        </w:tabs>
+        <w:spacing w:line="360" w:lineRule="auto"/>
+        <w:ind w:left="780" w:leftChars="0" w:hanging="420" w:firstLineChars="0"/>
+        <w:rPr>
+          <w:rFonts w:hint="default"/>
+          <w:b w:val="0"/>
+          <w:bCs w:val="0"/>
+          <w:highlight w:val="none"/>
+          <w:lang w:val="vi-VN"/>
+        </w:rPr>
+      </w:pPr>
+      <w:r>
+        <w:rPr>
+          <w:rFonts w:hint="default"/>
+          <w:b/>
+          <w:bCs/>
+          <w:highlight w:val="none"/>
+          <w:lang w:val="vi-VN"/>
+        </w:rPr>
+        <w:t>ERROR</w:t>
+      </w:r>
+      <w:r>
+        <w:rPr>
+          <w:rFonts w:hint="default"/>
+          <w:b w:val="0"/>
+          <w:bCs w:val="0"/>
+          <w:highlight w:val="none"/>
+          <w:lang w:val="vi-VN"/>
+        </w:rPr>
+        <w:t>: ghi lại các lỗi nghiêm trọng làm cho ứng dụng không thể hoạt động bình thường.</w:t>
+      </w:r>
+    </w:p>
+    <w:p>
+      <w:pPr>
+        <w:numPr>
+          <w:ilvl w:val="0"/>
+          <w:numId w:val="20"/>
+        </w:numPr>
+        <w:tabs>
+          <w:tab w:val="left" w:pos="780"/>
+        </w:tabs>
+        <w:spacing w:line="360" w:lineRule="auto"/>
+        <w:ind w:left="780" w:leftChars="0" w:hanging="420" w:firstLineChars="0"/>
+        <w:rPr>
+          <w:rFonts w:hint="default"/>
+          <w:b w:val="0"/>
+          <w:bCs w:val="0"/>
+          <w:highlight w:val="none"/>
+          <w:lang w:val="en-US"/>
+        </w:rPr>
+      </w:pPr>
+      <w:r>
+        <w:rPr>
+          <w:rFonts w:hint="default"/>
+          <w:b/>
+          <w:bCs/>
+          <w:highlight w:val="none"/>
+          <w:lang w:val="vi-VN"/>
+        </w:rPr>
+        <w:t>OFF</w:t>
+      </w:r>
+      <w:r>
+        <w:rPr>
+          <w:rFonts w:hint="default"/>
+          <w:b w:val="0"/>
+          <w:bCs w:val="0"/>
+          <w:highlight w:val="none"/>
+          <w:lang w:val="vi-VN"/>
+        </w:rPr>
+        <w:t>: Vô hiệu hóa hoàn toàn việc ghi log cho một logger.</w:t>
+      </w:r>
+    </w:p>
+    <w:p>
+      <w:pPr>
+        <w:numPr>
+          <w:ilvl w:val="0"/>
+          <w:numId w:val="0"/>
+        </w:numPr>
+        <w:tabs>
+          <w:tab w:val="left" w:pos="780"/>
+        </w:tabs>
+        <w:spacing w:line="360" w:lineRule="auto"/>
+        <w:ind w:leftChars="0"/>
+        <w:outlineLvl w:val="9"/>
+        <w:rPr>
+          <w:rFonts w:hint="default"/>
+          <w:b/>
+          <w:bCs/>
+          <w:highlight w:val="none"/>
+          <w:lang w:val="vi-VN"/>
+        </w:rPr>
+      </w:pPr>
+      <w:r>
+        <w:rPr>
+          <w:rFonts w:hint="default"/>
+          <w:b/>
+          <w:bCs/>
+          <w:highlight w:val="none"/>
+          <w:lang w:val="vi-VN"/>
+        </w:rPr>
+        <w:t>* Quản lý logging theo môi trường</w:t>
+      </w:r>
+    </w:p>
+    <w:p>
+      <w:pPr>
+        <w:numPr>
+          <w:ilvl w:val="0"/>
+          <w:numId w:val="0"/>
+        </w:numPr>
+        <w:tabs>
+          <w:tab w:val="left" w:pos="780"/>
+        </w:tabs>
+        <w:spacing w:line="360" w:lineRule="auto"/>
+        <w:ind w:leftChars="0"/>
+        <w:rPr>
+          <w:rFonts w:hint="default"/>
+          <w:b w:val="0"/>
+          <w:bCs w:val="0"/>
+          <w:highlight w:val="none"/>
+          <w:lang w:val="vi-VN"/>
+        </w:rPr>
+      </w:pPr>
+      <w:r>
+        <w:rPr>
+          <w:rFonts w:hint="default"/>
+          <w:b w:val="0"/>
+          <w:bCs w:val="0"/>
+          <w:highlight w:val="none"/>
+          <w:lang w:val="vi-VN"/>
+        </w:rPr>
+        <w:t>- Cấu hình logging cho từng môi trường bằng cách sử dụng các profile của Spring Boot.</w:t>
+      </w:r>
+    </w:p>
+    <w:p>
+      <w:pPr>
+        <w:numPr>
+          <w:ilvl w:val="0"/>
+          <w:numId w:val="0"/>
+        </w:numPr>
+        <w:tabs>
+          <w:tab w:val="left" w:pos="780"/>
+        </w:tabs>
+        <w:spacing w:line="360" w:lineRule="auto"/>
+        <w:ind w:leftChars="0"/>
+        <w:rPr>
+          <w:rFonts w:hint="default"/>
+          <w:b w:val="0"/>
+          <w:bCs w:val="0"/>
+          <w:highlight w:val="none"/>
+          <w:lang w:val="vi-VN"/>
+        </w:rPr>
+      </w:pPr>
+      <w:r>
+        <w:rPr>
+          <w:rFonts w:hint="default"/>
+          <w:b w:val="0"/>
+          <w:bCs w:val="0"/>
+          <w:highlight w:val="none"/>
+          <w:lang w:val="vi-VN"/>
+        </w:rPr>
+        <w:t>- Ví dụ:</w:t>
+      </w:r>
+    </w:p>
+    <w:p>
+      <w:pPr>
+        <w:numPr>
+          <w:ilvl w:val="0"/>
+          <w:numId w:val="21"/>
+        </w:numPr>
+        <w:tabs>
+          <w:tab w:val="left" w:pos="780"/>
+          <w:tab w:val="clear" w:pos="420"/>
+        </w:tabs>
+        <w:spacing w:line="360" w:lineRule="auto"/>
+        <w:ind w:left="780" w:leftChars="0" w:hanging="420" w:firstLineChars="0"/>
+        <w:rPr>
+          <w:rFonts w:hint="default"/>
+          <w:b w:val="0"/>
+          <w:bCs w:val="0"/>
+          <w:highlight w:val="none"/>
+          <w:lang w:val="vi-VN"/>
+        </w:rPr>
+      </w:pPr>
+      <w:r>
+        <w:rPr>
+          <w:rFonts w:hint="default"/>
+          <w:b w:val="0"/>
+          <w:bCs w:val="0"/>
+          <w:highlight w:val="none"/>
+          <w:lang w:val="vi-VN"/>
+        </w:rPr>
+        <w:t xml:space="preserve">Môi trường phát triển (application-dev.properties): </w:t>
+      </w:r>
+      <w:r>
+        <w:drawing>
+          <wp:inline distT="0" distB="0" distL="114300" distR="114300">
+            <wp:extent cx="4766310" cy="427990"/>
+            <wp:effectExtent l="0" t="0" r="3810" b="13970"/>
+            <wp:docPr id="6" name="Picture 6"/>
+            <wp:cNvGraphicFramePr>
+              <a:graphicFrameLocks xmlns:a="http://schemas.openxmlformats.org/drawingml/2006/main" noChangeAspect="1"/>
+            </wp:cNvGraphicFramePr>
+            <a:graphic xmlns:a="http://schemas.openxmlformats.org/drawingml/2006/main">
+              <a:graphicData uri="http://schemas.openxmlformats.org/drawingml/2006/picture">
+                <pic:pic xmlns:pic="http://schemas.openxmlformats.org/drawingml/2006/picture">
+                  <pic:nvPicPr>
+                    <pic:cNvPr id="6" name="Picture 6"/>
+                    <pic:cNvPicPr>
+                      <a:picLocks noChangeAspect="1"/>
+                    </pic:cNvPicPr>
+                  </pic:nvPicPr>
+                  <pic:blipFill>
+                    <a:blip r:embed="rId11"/>
+                    <a:srcRect r="10969" b="-2276"/>
+                    <a:stretch>
+                      <a:fillRect/>
+                    </a:stretch>
+                  </pic:blipFill>
+                  <pic:spPr>
+                    <a:xfrm>
+                      <a:off x="0" y="0"/>
+                      <a:ext cx="4766310" cy="427990"/>
+                    </a:xfrm>
+                    <a:prstGeom prst="rect">
+                      <a:avLst/>
+                    </a:prstGeom>
+                    <a:noFill/>
+                    <a:ln>
+                      <a:noFill/>
+                    </a:ln>
+                  </pic:spPr>
+                </pic:pic>
+              </a:graphicData>
+            </a:graphic>
+          </wp:inline>
+        </w:drawing>
+      </w:r>
+    </w:p>
+    <w:p>
+      <w:pPr>
+        <w:numPr>
+          <w:ilvl w:val="0"/>
+          <w:numId w:val="21"/>
+        </w:numPr>
+        <w:tabs>
+          <w:tab w:val="left" w:pos="780"/>
+          <w:tab w:val="clear" w:pos="420"/>
+        </w:tabs>
+        <w:spacing w:line="360" w:lineRule="auto"/>
+        <w:ind w:left="780" w:leftChars="0" w:hanging="420" w:firstLineChars="0"/>
+        <w:rPr>
+          <w:rFonts w:hint="default"/>
+          <w:b w:val="0"/>
+          <w:bCs w:val="0"/>
+          <w:highlight w:val="none"/>
+          <w:lang w:val="vi-VN"/>
+        </w:rPr>
+      </w:pPr>
+      <w:r>
+        <w:rPr>
+          <w:rFonts w:hint="default"/>
+          <w:b w:val="0"/>
+          <w:bCs w:val="0"/>
+          <w:highlight w:val="none"/>
+          <w:lang w:val="vi-VN"/>
+        </w:rPr>
+        <w:t xml:space="preserve">Môi trường sản xuất (application-prod.properties): </w:t>
+      </w:r>
+      <w:r>
+        <w:drawing>
+          <wp:inline distT="0" distB="0" distL="114300" distR="114300">
+            <wp:extent cx="4789170" cy="446405"/>
+            <wp:effectExtent l="0" t="0" r="0" b="0"/>
+            <wp:docPr id="7" name="Picture 7"/>
+            <wp:cNvGraphicFramePr>
+              <a:graphicFrameLocks xmlns:a="http://schemas.openxmlformats.org/drawingml/2006/main" noChangeAspect="1"/>
+            </wp:cNvGraphicFramePr>
+            <a:graphic xmlns:a="http://schemas.openxmlformats.org/drawingml/2006/main">
+              <a:graphicData uri="http://schemas.openxmlformats.org/drawingml/2006/picture">
+                <pic:pic xmlns:pic="http://schemas.openxmlformats.org/drawingml/2006/picture">
+                  <pic:nvPicPr>
+                    <pic:cNvPr id="7" name="Picture 7"/>
+                    <pic:cNvPicPr>
+                      <a:picLocks noChangeAspect="1"/>
+                    </pic:cNvPicPr>
+                  </pic:nvPicPr>
+                  <pic:blipFill>
+                    <a:blip r:embed="rId12"/>
+                    <a:srcRect r="4495"/>
+                    <a:stretch>
+                      <a:fillRect/>
+                    </a:stretch>
+                  </pic:blipFill>
+                  <pic:spPr>
+                    <a:xfrm>
+                      <a:off x="0" y="0"/>
+                      <a:ext cx="4789170" cy="446405"/>
+                    </a:xfrm>
+                    <a:prstGeom prst="rect">
+                      <a:avLst/>
+                    </a:prstGeom>
+                    <a:noFill/>
+                    <a:ln>
+                      <a:noFill/>
+                    </a:ln>
+                  </pic:spPr>
+                </pic:pic>
+              </a:graphicData>
+            </a:graphic>
+          </wp:inline>
+        </w:drawing>
+      </w:r>
+    </w:p>
+    <w:p>
+      <w:pPr>
+        <w:numPr>
+          <w:ilvl w:val="0"/>
+          <w:numId w:val="19"/>
+        </w:numPr>
+        <w:spacing w:line="360" w:lineRule="auto"/>
+        <w:ind w:left="0" w:leftChars="0" w:firstLine="0" w:firstLineChars="0"/>
+        <w:outlineLvl w:val="1"/>
+        <w:rPr>
+          <w:rFonts w:hint="default"/>
+          <w:b/>
+          <w:bCs/>
+          <w:lang w:val="vi-VN"/>
+        </w:rPr>
+      </w:pPr>
+      <w:r>
+        <w:rPr>
+          <w:rFonts w:hint="default"/>
+          <w:b/>
+          <w:bCs/>
+          <w:lang w:val="vi-VN"/>
+        </w:rPr>
+        <w:t>SLF4J - Simple Logging Facade for Java</w:t>
+      </w:r>
+    </w:p>
+    <w:p>
+      <w:pPr>
+        <w:numPr>
+          <w:ilvl w:val="0"/>
+          <w:numId w:val="0"/>
+        </w:numPr>
+        <w:spacing w:line="360" w:lineRule="auto"/>
+        <w:ind w:leftChars="0"/>
+        <w:rPr>
+          <w:rFonts w:hint="default"/>
+          <w:lang w:val="vi-VN"/>
+        </w:rPr>
+      </w:pPr>
+      <w:r>
+        <w:rPr>
+          <w:rFonts w:hint="default"/>
+          <w:lang w:val="vi-VN"/>
+        </w:rPr>
+        <w:t>- Cung cấp giao diện thống nhất cho các framework logging, cho phép thay đổi giữa các hệ thống logging mà không cần thay đổi mã nguồn.</w:t>
+      </w:r>
+    </w:p>
+    <w:p>
+      <w:pPr>
+        <w:numPr>
+          <w:ilvl w:val="0"/>
+          <w:numId w:val="0"/>
+        </w:numPr>
+        <w:spacing w:line="360" w:lineRule="auto"/>
+        <w:ind w:leftChars="0"/>
+        <w:rPr>
+          <w:rFonts w:hint="default"/>
+          <w:lang w:val="vi-VN"/>
+        </w:rPr>
+      </w:pPr>
+      <w:r>
+        <w:rPr>
+          <w:rFonts w:hint="default"/>
+          <w:lang w:val="vi-VN"/>
+        </w:rPr>
+        <w:t>- SLF4J được dùng như một lớp trung gian giữa mã nguồn và hệ thống logging (Logback).</w:t>
+      </w:r>
+    </w:p>
+    <w:p>
+      <w:pPr>
+        <w:numPr>
+          <w:ilvl w:val="0"/>
+          <w:numId w:val="0"/>
+        </w:numPr>
+        <w:spacing w:line="360" w:lineRule="auto"/>
+        <w:ind w:leftChars="0"/>
+        <w:rPr>
+          <w:rFonts w:hint="default"/>
+          <w:lang w:val="vi-VN"/>
+        </w:rPr>
+      </w:pPr>
+      <w:r>
+        <w:rPr>
+          <w:rFonts w:hint="default"/>
+          <w:lang w:val="vi-VN"/>
+        </w:rPr>
+        <w:t xml:space="preserve">- </w:t>
+      </w:r>
+      <w:r>
+        <w:rPr>
+          <w:rFonts w:hint="default"/>
+          <w:b/>
+          <w:bCs/>
+          <w:lang w:val="vi-VN"/>
+        </w:rPr>
+        <w:t>MDC - Mapped Diagnostic Context -</w:t>
+      </w:r>
+      <w:r>
+        <w:rPr>
+          <w:rFonts w:hint="default"/>
+          <w:lang w:val="vi-VN"/>
+        </w:rPr>
+        <w:t xml:space="preserve"> là một tính năng trong SLF4J cho phép thêm thông tin ngữ cảnh vào log, giúp theo dõi theo từng yêu cầu cụ thể. </w:t>
+      </w:r>
+    </w:p>
+    <w:p>
+      <w:pPr>
+        <w:numPr>
+          <w:ilvl w:val="0"/>
+          <w:numId w:val="19"/>
+        </w:numPr>
+        <w:spacing w:line="360" w:lineRule="auto"/>
+        <w:ind w:left="0" w:leftChars="0" w:firstLine="0" w:firstLineChars="0"/>
+        <w:outlineLvl w:val="1"/>
+        <w:rPr>
+          <w:rFonts w:hint="default"/>
+          <w:b/>
+          <w:bCs/>
+          <w:lang w:val="vi-VN"/>
+        </w:rPr>
+      </w:pPr>
+      <w:r>
+        <w:rPr>
+          <w:rFonts w:hint="default"/>
+          <w:b/>
+          <w:bCs/>
+          <w:lang w:val="vi-VN"/>
+        </w:rPr>
+        <w:t>Tối ưu và quản lý logging</w:t>
+      </w:r>
+    </w:p>
+    <w:p>
+      <w:pPr>
+        <w:numPr>
+          <w:numId w:val="0"/>
+        </w:numPr>
+        <w:spacing w:line="360" w:lineRule="auto"/>
+        <w:ind w:leftChars="0"/>
+        <w:rPr>
+          <w:rFonts w:hint="default"/>
+          <w:lang w:val="vi-VN"/>
+        </w:rPr>
+      </w:pPr>
+      <w:r>
+        <w:rPr>
+          <w:rFonts w:hint="default"/>
+          <w:lang w:val="vi-VN"/>
+        </w:rPr>
+        <w:t xml:space="preserve">- Sử dụng SLF4J với Logback, dùng annotation </w:t>
+      </w:r>
+      <w:r>
+        <w:rPr>
+          <w:rFonts w:hint="default"/>
+          <w:b/>
+          <w:bCs/>
+          <w:lang w:val="vi-VN"/>
+        </w:rPr>
+        <w:t>@Slf4j</w:t>
+      </w:r>
+      <w:r>
+        <w:rPr>
+          <w:rFonts w:hint="default"/>
+          <w:lang w:val="vi-VN"/>
+        </w:rPr>
+        <w:t xml:space="preserve"> của Lombok giúp giảm thiểu mã nguồn.</w:t>
+      </w:r>
+    </w:p>
+    <w:p>
+      <w:pPr>
+        <w:numPr>
+          <w:numId w:val="0"/>
+        </w:numPr>
+        <w:spacing w:line="360" w:lineRule="auto"/>
+        <w:ind w:leftChars="0"/>
+        <w:rPr>
+          <w:rFonts w:hint="default"/>
+          <w:lang w:val="vi-VN"/>
+        </w:rPr>
+      </w:pPr>
+      <w:r>
+        <w:rPr>
+          <w:rFonts w:hint="default"/>
+          <w:lang w:val="vi-VN"/>
+        </w:rPr>
+        <w:t>- Ghi log ở dạng JSON để dễ dàng trong theo dõi hệ thống.</w:t>
+      </w:r>
+    </w:p>
+    <w:p>
+      <w:pPr>
+        <w:numPr>
+          <w:numId w:val="0"/>
+        </w:numPr>
+        <w:spacing w:line="360" w:lineRule="auto"/>
+        <w:ind w:leftChars="0"/>
+        <w:rPr>
+          <w:rFonts w:hint="default"/>
+          <w:lang w:val="vi-VN"/>
+        </w:rPr>
+      </w:pPr>
+      <w:r>
+        <w:rPr>
+          <w:rFonts w:hint="default"/>
+          <w:lang w:val="vi-VN"/>
+        </w:rPr>
+        <w:t>- Sử dụng log đúng mức độ.</w:t>
+      </w:r>
+    </w:p>
+    <w:p>
+      <w:pPr>
+        <w:numPr>
+          <w:numId w:val="0"/>
+        </w:numPr>
+        <w:spacing w:line="360" w:lineRule="auto"/>
+        <w:ind w:leftChars="0"/>
+        <w:rPr>
+          <w:rFonts w:hint="default"/>
+          <w:lang w:val="vi-VN"/>
+        </w:rPr>
+      </w:pPr>
+      <w:r>
+        <w:rPr>
+          <w:rFonts w:hint="default"/>
+          <w:lang w:val="vi-VN"/>
+        </w:rPr>
+        <w:t>- Cấu hình log bên ngoài, tách biệt với mã nguồn: cấu hình thông qua application.properties hoặc logback-spring.xml với các cấu hình phức tạp hơn.</w:t>
+      </w:r>
+    </w:p>
+    <w:p>
+      <w:pPr>
+        <w:numPr>
+          <w:numId w:val="0"/>
+        </w:numPr>
+        <w:spacing w:line="360" w:lineRule="auto"/>
+        <w:ind w:leftChars="0"/>
+        <w:rPr>
+          <w:rFonts w:hint="default"/>
+          <w:lang w:val="vi-VN"/>
+        </w:rPr>
+      </w:pPr>
+      <w:r>
+        <w:rPr>
+          <w:rFonts w:hint="default"/>
+          <w:lang w:val="vi-VN"/>
+        </w:rPr>
+        <w:t>- Ghi log thông tin có ý nghĩa.</w:t>
+      </w:r>
+      <w:bookmarkStart w:id="0" w:name="_GoBack"/>
+      <w:bookmarkEnd w:id="0"/>
     </w:p>
     <w:p>
       <w:pPr>
@@ -290,6 +2971,50 @@
     </w:lvl>
   </w:abstractNum>
   <w:abstractNum w:abstractNumId="1">
+    <w:nsid w:val="BDBB4216"/>
+    <w:multiLevelType w:val="singleLevel"/>
+    <w:tmpl w:val="BDBB4216"/>
+    <w:lvl w:ilvl="0" w:tentative="0">
+      <w:start w:val="1"/>
+      <w:numFmt w:val="bullet"/>
+      <w:lvlText w:val=""/>
+      <w:lvlJc w:val="left"/>
+      <w:pPr>
+        <w:tabs>
+          <w:tab w:val="left" w:pos="420"/>
+        </w:tabs>
+        <w:ind w:left="940" w:leftChars="0" w:hanging="420" w:firstLineChars="0"/>
+      </w:pPr>
+      <w:rPr>
+        <w:rFonts w:hint="default" w:ascii="Wingdings" w:hAnsi="Wingdings"/>
+        <w:sz w:val="18"/>
+        <w:szCs w:val="18"/>
+      </w:rPr>
+    </w:lvl>
+  </w:abstractNum>
+  <w:abstractNum w:abstractNumId="2">
+    <w:nsid w:val="BF01A243"/>
+    <w:multiLevelType w:val="singleLevel"/>
+    <w:tmpl w:val="BF01A243"/>
+    <w:lvl w:ilvl="0" w:tentative="0">
+      <w:start w:val="1"/>
+      <w:numFmt w:val="bullet"/>
+      <w:lvlText w:val=""/>
+      <w:lvlJc w:val="left"/>
+      <w:pPr>
+        <w:tabs>
+          <w:tab w:val="left" w:pos="420"/>
+        </w:tabs>
+        <w:ind w:left="940" w:leftChars="0" w:hanging="420" w:firstLineChars="0"/>
+      </w:pPr>
+      <w:rPr>
+        <w:rFonts w:hint="default" w:ascii="Wingdings" w:hAnsi="Wingdings"/>
+        <w:sz w:val="18"/>
+        <w:szCs w:val="18"/>
+      </w:rPr>
+    </w:lvl>
+  </w:abstractNum>
+  <w:abstractNum w:abstractNumId="3">
     <w:nsid w:val="C553C293"/>
     <w:multiLevelType w:val="singleLevel"/>
     <w:tmpl w:val="C553C293"/>
@@ -301,7 +3026,63 @@
       <w:lvlJc w:val="left"/>
     </w:lvl>
   </w:abstractNum>
-  <w:abstractNum w:abstractNumId="2">
+  <w:abstractNum w:abstractNumId="4">
+    <w:nsid w:val="CC5DA209"/>
+    <w:multiLevelType w:val="singleLevel"/>
+    <w:tmpl w:val="CC5DA209"/>
+    <w:lvl w:ilvl="0" w:tentative="0">
+      <w:start w:val="1"/>
+      <w:numFmt w:val="bullet"/>
+      <w:lvlText w:val=""/>
+      <w:lvlJc w:val="left"/>
+      <w:pPr>
+        <w:tabs>
+          <w:tab w:val="left" w:pos="420"/>
+        </w:tabs>
+        <w:ind w:left="940" w:leftChars="0" w:hanging="420" w:firstLineChars="0"/>
+      </w:pPr>
+      <w:rPr>
+        <w:rFonts w:hint="default" w:ascii="Wingdings" w:hAnsi="Wingdings"/>
+        <w:sz w:val="18"/>
+        <w:szCs w:val="18"/>
+      </w:rPr>
+    </w:lvl>
+  </w:abstractNum>
+  <w:abstractNum w:abstractNumId="5">
+    <w:nsid w:val="E105E05E"/>
+    <w:multiLevelType w:val="singleLevel"/>
+    <w:tmpl w:val="E105E05E"/>
+    <w:lvl w:ilvl="0" w:tentative="0">
+      <w:start w:val="1"/>
+      <w:numFmt w:val="lowerLetter"/>
+      <w:suff w:val="space"/>
+      <w:lvlText w:val="%1."/>
+      <w:lvlJc w:val="left"/>
+    </w:lvl>
+  </w:abstractNum>
+  <w:abstractNum w:abstractNumId="6">
+    <w:nsid w:val="EF4729D2"/>
+    <w:multiLevelType w:val="singleLevel"/>
+    <w:tmpl w:val="EF4729D2"/>
+    <w:lvl w:ilvl="0" w:tentative="0">
+      <w:start w:val="1"/>
+      <w:numFmt w:val="bullet"/>
+      <w:lvlText w:val=""/>
+      <w:lvlJc w:val="left"/>
+      <w:pPr>
+        <w:tabs>
+          <w:tab w:val="left" w:pos="420"/>
+        </w:tabs>
+        <w:ind w:left="940" w:leftChars="0" w:hanging="420" w:firstLineChars="0"/>
+      </w:pPr>
+      <w:rPr>
+        <w:rFonts w:hint="default" w:ascii="Wingdings" w:hAnsi="Wingdings"/>
+        <w:sz w:val="18"/>
+        <w:szCs w:val="18"/>
+      </w:rPr>
+    </w:lvl>
+  </w:abstractNum>
+  <w:abstractNum w:abstractNumId="7">
     <w:nsid w:val="FFFFFF7C"/>
     <w:multiLevelType w:val="singleLevel"/>
     <w:tmpl w:val="FFFFFF7C"/>
@@ -319,7 +3100,7 @@
       </w:pPr>
     </w:lvl>
   </w:abstractNum>
-  <w:abstractNum w:abstractNumId="3">
+  <w:abstractNum w:abstractNumId="8">
     <w:nsid w:val="FFFFFF7D"/>
     <w:multiLevelType w:val="singleLevel"/>
     <w:tmpl w:val="FFFFFF7D"/>
@@ -337,7 +3118,7 @@
       </w:pPr>
     </w:lvl>
   </w:abstractNum>
-  <w:abstractNum w:abstractNumId="4">
+  <w:abstractNum w:abstractNumId="9">
     <w:nsid w:val="FFFFFF7E"/>
     <w:multiLevelType w:val="singleLevel"/>
     <w:tmpl w:val="FFFFFF7E"/>
@@ -355,7 +3136,7 @@
       </w:pPr>
     </w:lvl>
   </w:abstractNum>
-  <w:abstractNum w:abstractNumId="5">
+  <w:abstractNum w:abstractNumId="10">
     <w:nsid w:val="FFFFFF7F"/>
     <w:multiLevelType w:val="singleLevel"/>
     <w:tmpl w:val="FFFFFF7F"/>
@@ -373,7 +3154,7 @@
       </w:pPr>
     </w:lvl>
   </w:abstractNum>
-  <w:abstractNum w:abstractNumId="6">
+  <w:abstractNum w:abstractNumId="11">
     <w:nsid w:val="FFFFFF80"/>
     <w:multiLevelType w:val="singleLevel"/>
     <w:tmpl w:val="FFFFFF80"/>
@@ -394,7 +3175,7 @@
       </w:rPr>
     </w:lvl>
   </w:abstractNum>
-  <w:abstractNum w:abstractNumId="7">
+  <w:abstractNum w:abstractNumId="12">
     <w:nsid w:val="FFFFFF81"/>
     <w:multiLevelType w:val="singleLevel"/>
     <w:tmpl w:val="FFFFFF81"/>
@@ -415,7 +3196,7 @@
       </w:rPr>
     </w:lvl>
   </w:abstractNum>
-  <w:abstractNum w:abstractNumId="8">
+  <w:abstractNum w:abstractNumId="13">
     <w:nsid w:val="FFFFFF82"/>
     <w:multiLevelType w:val="singleLevel"/>
     <w:tmpl w:val="FFFFFF82"/>
@@ -436,7 +3217,7 @@
       </w:rPr>
     </w:lvl>
   </w:abstractNum>
-  <w:abstractNum w:abstractNumId="9">
+  <w:abstractNum w:abstractNumId="14">
     <w:nsid w:val="FFFFFF83"/>
     <w:multiLevelType w:val="singleLevel"/>
     <w:tmpl w:val="FFFFFF83"/>
@@ -457,7 +3238,7 @@
       </w:rPr>
     </w:lvl>
   </w:abstractNum>
-  <w:abstractNum w:abstractNumId="10">
+  <w:abstractNum w:abstractNumId="15">
     <w:nsid w:val="FFFFFF88"/>
     <w:multiLevelType w:val="singleLevel"/>
     <w:tmpl w:val="FFFFFF88"/>
@@ -475,7 +3256,7 @@
       </w:pPr>
     </w:lvl>
   </w:abstractNum>
-  <w:abstractNum w:abstractNumId="11">
+  <w:abstractNum w:abstractNumId="16">
     <w:nsid w:val="FFFFFF89"/>
     <w:multiLevelType w:val="singleLevel"/>
     <w:tmpl w:val="FFFFFF89"/>
@@ -496,7 +3277,63 @@
       </w:rPr>
     </w:lvl>
   </w:abstractNum>
-  <w:abstractNum w:abstractNumId="12">
+  <w:abstractNum w:abstractNumId="17">
+    <w:nsid w:val="0C5AB1DC"/>
+    <w:multiLevelType w:val="singleLevel"/>
+    <w:tmpl w:val="0C5AB1DC"/>
+    <w:lvl w:ilvl="0" w:tentative="0">
+      <w:start w:val="1"/>
+      <w:numFmt w:val="bullet"/>
+      <w:lvlText w:val=""/>
+      <w:lvlJc w:val="left"/>
+      <w:pPr>
+        <w:tabs>
+          <w:tab w:val="left" w:pos="420"/>
+        </w:tabs>
+        <w:ind w:left="940" w:leftChars="0" w:hanging="420" w:firstLineChars="0"/>
+      </w:pPr>
+      <w:rPr>
+        <w:rFonts w:hint="default" w:ascii="Wingdings" w:hAnsi="Wingdings"/>
+        <w:sz w:val="18"/>
+        <w:szCs w:val="18"/>
+      </w:rPr>
+    </w:lvl>
+  </w:abstractNum>
+  <w:abstractNum w:abstractNumId="18">
+    <w:nsid w:val="1400FE59"/>
+    <w:multiLevelType w:val="singleLevel"/>
+    <w:tmpl w:val="1400FE59"/>
+    <w:lvl w:ilvl="0" w:tentative="0">
+      <w:start w:val="1"/>
+      <w:numFmt w:val="decimal"/>
+      <w:suff w:val="space"/>
+      <w:lvlText w:val="%1."/>
+      <w:lvlJc w:val="left"/>
+    </w:lvl>
+  </w:abstractNum>
+  <w:abstractNum w:abstractNumId="19">
+    <w:nsid w:val="602CA0EE"/>
+    <w:multiLevelType w:val="singleLevel"/>
+    <w:tmpl w:val="602CA0EE"/>
+    <w:lvl w:ilvl="0" w:tentative="0">
+      <w:start w:val="1"/>
+      <w:numFmt w:val="bullet"/>
+      <w:lvlText w:val=""/>
+      <w:lvlJc w:val="left"/>
+      <w:pPr>
+        <w:tabs>
+          <w:tab w:val="left" w:pos="420"/>
+        </w:tabs>
+        <w:ind w:left="940" w:leftChars="0" w:hanging="420" w:firstLineChars="0"/>
+      </w:pPr>
+      <w:rPr>
+        <w:rFonts w:hint="default" w:ascii="Wingdings" w:hAnsi="Wingdings"/>
+        <w:sz w:val="18"/>
+        <w:szCs w:val="18"/>
+      </w:rPr>
+    </w:lvl>
+  </w:abstractNum>
+  <w:abstractNum w:abstractNumId="20">
     <w:nsid w:val="6455A4DE"/>
     <w:multiLevelType w:val="singleLevel"/>
     <w:tmpl w:val="6455A4DE"/>
@@ -509,43 +3346,67 @@
     </w:lvl>
   </w:abstractNum>
   <w:num w:numId="1">
+    <w:abstractNumId w:val="16"/>
+  </w:num>
+  <w:num w:numId="2">
+    <w:abstractNumId w:val="14"/>
+  </w:num>
+  <w:num w:numId="3">
+    <w:abstractNumId w:val="13"/>
+  </w:num>
+  <w:num w:numId="4">
+    <w:abstractNumId w:val="12"/>
+  </w:num>
+  <w:num w:numId="5">
     <w:abstractNumId w:val="11"/>
   </w:num>
-  <w:num w:numId="2">
+  <w:num w:numId="6">
+    <w:abstractNumId w:val="15"/>
+  </w:num>
+  <w:num w:numId="7">
+    <w:abstractNumId w:val="10"/>
+  </w:num>
+  <w:num w:numId="8">
     <w:abstractNumId w:val="9"/>
   </w:num>
-  <w:num w:numId="3">
+  <w:num w:numId="9">
     <w:abstractNumId w:val="8"/>
   </w:num>
-  <w:num w:numId="4">
+  <w:num w:numId="10">
     <w:abstractNumId w:val="7"/>
-  </w:num>
-  <w:num w:numId="5">
-    <w:abstractNumId w:val="6"/>
-  </w:num>
-  <w:num w:numId="6">
-    <w:abstractNumId w:val="10"/>
-  </w:num>
-  <w:num w:numId="7">
-    <w:abstractNumId w:val="5"/>
-  </w:num>
-  <w:num w:numId="8">
-    <w:abstractNumId w:val="4"/>
-  </w:num>
-  <w:num w:numId="9">
-    <w:abstractNumId w:val="3"/>
-  </w:num>
-  <w:num w:numId="10">
-    <w:abstractNumId w:val="2"/>
   </w:num>
   <w:num w:numId="11">
     <w:abstractNumId w:val="0"/>
   </w:num>
   <w:num w:numId="12">
-    <w:abstractNumId w:val="12"/>
+    <w:abstractNumId w:val="20"/>
   </w:num>
   <w:num w:numId="13">
+    <w:abstractNumId w:val="3"/>
+  </w:num>
+  <w:num w:numId="14">
+    <w:abstractNumId w:val="17"/>
+  </w:num>
+  <w:num w:numId="15">
+    <w:abstractNumId w:val="19"/>
+  </w:num>
+  <w:num w:numId="16">
+    <w:abstractNumId w:val="5"/>
+  </w:num>
+  <w:num w:numId="17">
+    <w:abstractNumId w:val="2"/>
+  </w:num>
+  <w:num w:numId="18">
+    <w:abstractNumId w:val="4"/>
+  </w:num>
+  <w:num w:numId="19">
+    <w:abstractNumId w:val="18"/>
+  </w:num>
+  <w:num w:numId="20">
     <w:abstractNumId w:val="1"/>
+  </w:num>
+  <w:num w:numId="21">
+    <w:abstractNumId w:val="6"/>
   </w:num>
 </w:numbering>
 </file>
@@ -577,18 +3438,18 @@
     <w:lsdException w:qFormat="1" w:unhideWhenUsed="0" w:uiPriority="0" w:semiHidden="0" w:name="index 4"/>
     <w:lsdException w:qFormat="1" w:unhideWhenUsed="0" w:uiPriority="0" w:semiHidden="0" w:name="index 5"/>
     <w:lsdException w:qFormat="1" w:unhideWhenUsed="0" w:uiPriority="0" w:semiHidden="0" w:name="index 6"/>
-    <w:lsdException w:unhideWhenUsed="0" w:uiPriority="0" w:semiHidden="0" w:name="index 7"/>
+    <w:lsdException w:qFormat="1" w:unhideWhenUsed="0" w:uiPriority="0" w:semiHidden="0" w:name="index 7"/>
     <w:lsdException w:qFormat="1" w:unhideWhenUsed="0" w:uiPriority="0" w:semiHidden="0" w:name="index 8"/>
     <w:lsdException w:qFormat="1" w:unhideWhenUsed="0" w:uiPriority="0" w:semiHidden="0" w:name="index 9"/>
-    <w:lsdException w:unhideWhenUsed="0" w:uiPriority="0" w:semiHidden="0" w:name="toc 1"/>
-    <w:lsdException w:unhideWhenUsed="0" w:uiPriority="0" w:semiHidden="0" w:name="toc 2"/>
-    <w:lsdException w:unhideWhenUsed="0" w:uiPriority="0" w:semiHidden="0" w:name="toc 3"/>
+    <w:lsdException w:qFormat="1" w:unhideWhenUsed="0" w:uiPriority="0" w:semiHidden="0" w:name="toc 1"/>
+    <w:lsdException w:qFormat="1" w:unhideWhenUsed="0" w:uiPriority="0" w:semiHidden="0" w:name="toc 2"/>
+    <w:lsdException w:qFormat="1" w:unhideWhenUsed="0" w:uiPriority="0" w:semiHidden="0" w:name="toc 3"/>
     <w:lsdException w:qFormat="1" w:unhideWhenUsed="0" w:uiPriority="0" w:semiHidden="0" w:name="toc 4"/>
     <w:lsdException w:qFormat="1" w:unhideWhenUsed="0" w:uiPriority="0" w:semiHidden="0" w:name="toc 5"/>
     <w:lsdException w:qFormat="1" w:unhideWhenUsed="0" w:uiPriority="0" w:semiHidden="0" w:name="toc 6"/>
     <w:lsdException w:qFormat="1" w:unhideWhenUsed="0" w:uiPriority="0" w:semiHidden="0" w:name="toc 7"/>
     <w:lsdException w:qFormat="1" w:unhideWhenUsed="0" w:uiPriority="0" w:semiHidden="0" w:name="toc 8"/>
-    <w:lsdException w:unhideWhenUsed="0" w:uiPriority="0" w:semiHidden="0" w:name="toc 9"/>
+    <w:lsdException w:qFormat="1" w:unhideWhenUsed="0" w:uiPriority="0" w:semiHidden="0" w:name="toc 9"/>
     <w:lsdException w:qFormat="1" w:unhideWhenUsed="0" w:uiPriority="0" w:semiHidden="0" w:name="Normal Indent"/>
     <w:lsdException w:qFormat="1" w:unhideWhenUsed="0" w:uiPriority="0" w:semiHidden="0" w:name="footnote text"/>
     <w:lsdException w:qFormat="1" w:unhideWhenUsed="0" w:uiPriority="0" w:semiHidden="0" w:name="annotation text"/>
@@ -596,7 +3457,7 @@
     <w:lsdException w:qFormat="1" w:unhideWhenUsed="0" w:uiPriority="0" w:semiHidden="0" w:name="footer"/>
     <w:lsdException w:qFormat="1" w:unhideWhenUsed="0" w:uiPriority="0" w:semiHidden="0" w:name="index heading"/>
     <w:lsdException w:qFormat="1" w:uiPriority="0" w:name="caption"/>
-    <w:lsdException w:unhideWhenUsed="0" w:uiPriority="0" w:semiHidden="0" w:name="table of figures"/>
+    <w:lsdException w:qFormat="1" w:unhideWhenUsed="0" w:uiPriority="0" w:semiHidden="0" w:name="table of figures"/>
     <w:lsdException w:qFormat="1" w:unhideWhenUsed="0" w:uiPriority="0" w:semiHidden="0" w:name="envelope address"/>
     <w:lsdException w:qFormat="1" w:unhideWhenUsed="0" w:uiPriority="0" w:semiHidden="0" w:name="envelope return"/>
     <w:lsdException w:qFormat="1" w:unhideWhenUsed="0" w:uiPriority="0" w:semiHidden="0" w:name="footnote reference"/>
@@ -607,7 +3468,7 @@
     <w:lsdException w:qFormat="1" w:unhideWhenUsed="0" w:uiPriority="0" w:semiHidden="0" w:name="endnote text"/>
     <w:lsdException w:qFormat="1" w:unhideWhenUsed="0" w:uiPriority="0" w:semiHidden="0" w:name="table of authorities"/>
     <w:lsdException w:qFormat="1" w:unhideWhenUsed="0" w:uiPriority="0" w:semiHidden="0" w:name="macro"/>
-    <w:lsdException w:unhideWhenUsed="0" w:uiPriority="0" w:semiHidden="0" w:name="toa heading"/>
+    <w:lsdException w:qFormat="1" w:unhideWhenUsed="0" w:uiPriority="0" w:semiHidden="0" w:name="toa heading"/>
     <w:lsdException w:qFormat="1" w:unhideWhenUsed="0" w:uiPriority="0" w:semiHidden="0" w:name="List"/>
     <w:lsdException w:qFormat="1" w:unhideWhenUsed="0" w:uiPriority="0" w:semiHidden="0" w:name="List Bullet"/>
     <w:lsdException w:qFormat="1" w:unhideWhenUsed="0" w:uiPriority="0" w:semiHidden="0" w:name="List Number"/>
@@ -621,14 +3482,14 @@
     <w:lsdException w:qFormat="1" w:unhideWhenUsed="0" w:uiPriority="0" w:semiHidden="0" w:name="List Bullet 5"/>
     <w:lsdException w:qFormat="1" w:unhideWhenUsed="0" w:uiPriority="0" w:semiHidden="0" w:name="List Number 2"/>
     <w:lsdException w:qFormat="1" w:unhideWhenUsed="0" w:uiPriority="0" w:semiHidden="0" w:name="List Number 3"/>
-    <w:lsdException w:unhideWhenUsed="0" w:uiPriority="0" w:semiHidden="0" w:name="List Number 4"/>
+    <w:lsdException w:qFormat="1" w:unhideWhenUsed="0" w:uiPriority="0" w:semiHidden="0" w:name="List Number 4"/>
     <w:lsdException w:qFormat="1" w:unhideWhenUsed="0" w:uiPriority="0" w:semiHidden="0" w:name="List Number 5"/>
     <w:lsdException w:qFormat="1" w:unhideWhenUsed="0" w:uiPriority="0" w:semiHidden="0" w:name="Title"/>
     <w:lsdException w:qFormat="1" w:unhideWhenUsed="0" w:uiPriority="0" w:semiHidden="0" w:name="Closing"/>
     <w:lsdException w:qFormat="1" w:unhideWhenUsed="0" w:uiPriority="0" w:semiHidden="0" w:name="Signature"/>
     <w:lsdException w:qFormat="1" w:unhideWhenUsed="0" w:uiPriority="0" w:name="Default Paragraph Font"/>
     <w:lsdException w:qFormat="1" w:unhideWhenUsed="0" w:uiPriority="0" w:semiHidden="0" w:name="Body Text"/>
-    <w:lsdException w:unhideWhenUsed="0" w:uiPriority="0" w:semiHidden="0" w:name="Body Text Indent"/>
+    <w:lsdException w:qFormat="1" w:unhideWhenUsed="0" w:uiPriority="0" w:semiHidden="0" w:name="Body Text Indent"/>
     <w:lsdException w:qFormat="1" w:unhideWhenUsed="0" w:uiPriority="0" w:semiHidden="0" w:name="List Continue"/>
     <w:lsdException w:qFormat="1" w:unhideWhenUsed="0" w:uiPriority="0" w:semiHidden="0" w:name="List Continue 2"/>
     <w:lsdException w:qFormat="1" w:unhideWhenUsed="0" w:uiPriority="0" w:semiHidden="0" w:name="List Continue 3"/>
@@ -638,11 +3499,11 @@
     <w:lsdException w:qFormat="1" w:unhideWhenUsed="0" w:uiPriority="0" w:semiHidden="0" w:name="Subtitle"/>
     <w:lsdException w:qFormat="1" w:unhideWhenUsed="0" w:uiPriority="0" w:semiHidden="0" w:name="Salutation"/>
     <w:lsdException w:qFormat="1" w:unhideWhenUsed="0" w:uiPriority="0" w:semiHidden="0" w:name="Date"/>
-    <w:lsdException w:unhideWhenUsed="0" w:uiPriority="0" w:semiHidden="0" w:name="Body Text First Indent"/>
-    <w:lsdException w:unhideWhenUsed="0" w:uiPriority="0" w:semiHidden="0" w:name="Body Text First Indent 2"/>
+    <w:lsdException w:qFormat="1" w:unhideWhenUsed="0" w:uiPriority="0" w:semiHidden="0" w:name="Body Text First Indent"/>
+    <w:lsdException w:qFormat="1" w:unhideWhenUsed="0" w:uiPriority="0" w:semiHidden="0" w:name="Body Text First Indent 2"/>
     <w:lsdException w:qFormat="1" w:unhideWhenUsed="0" w:uiPriority="0" w:semiHidden="0" w:name="Note Heading"/>
     <w:lsdException w:qFormat="1" w:unhideWhenUsed="0" w:uiPriority="0" w:semiHidden="0" w:name="Body Text 2"/>
-    <w:lsdException w:unhideWhenUsed="0" w:uiPriority="0" w:semiHidden="0" w:name="Body Text 3"/>
+    <w:lsdException w:qFormat="1" w:unhideWhenUsed="0" w:uiPriority="0" w:semiHidden="0" w:name="Body Text 3"/>
     <w:lsdException w:qFormat="1" w:unhideWhenUsed="0" w:uiPriority="0" w:semiHidden="0" w:name="Body Text Indent 2"/>
     <w:lsdException w:qFormat="1" w:unhideWhenUsed="0" w:uiPriority="0" w:semiHidden="0" w:name="Body Text Indent 3"/>
     <w:lsdException w:qFormat="1" w:unhideWhenUsed="0" w:uiPriority="0" w:semiHidden="0" w:name="Block Text"/>
@@ -653,10 +3514,10 @@
     <w:lsdException w:qFormat="1" w:unhideWhenUsed="0" w:uiPriority="0" w:semiHidden="0" w:name="Document Map"/>
     <w:lsdException w:qFormat="1" w:unhideWhenUsed="0" w:uiPriority="0" w:semiHidden="0" w:name="Plain Text"/>
     <w:lsdException w:qFormat="1" w:unhideWhenUsed="0" w:uiPriority="0" w:semiHidden="0" w:name="E-mail Signature"/>
-    <w:lsdException w:unhideWhenUsed="0" w:uiPriority="0" w:semiHidden="0" w:name="Normal (Web)"/>
+    <w:lsdException w:qFormat="1" w:unhideWhenUsed="0" w:uiPriority="0" w:semiHidden="0" w:name="Normal (Web)"/>
     <w:lsdException w:qFormat="1" w:unhideWhenUsed="0" w:uiPriority="0" w:semiHidden="0" w:name="HTML Acronym"/>
     <w:lsdException w:qFormat="1" w:unhideWhenUsed="0" w:uiPriority="0" w:semiHidden="0" w:name="HTML Address"/>
-    <w:lsdException w:unhideWhenUsed="0" w:uiPriority="0" w:semiHidden="0" w:name="HTML Cite"/>
+    <w:lsdException w:qFormat="1" w:unhideWhenUsed="0" w:uiPriority="0" w:semiHidden="0" w:name="HTML Cite"/>
     <w:lsdException w:qFormat="1" w:unhideWhenUsed="0" w:uiPriority="0" w:semiHidden="0" w:name="HTML Code"/>
     <w:lsdException w:qFormat="1" w:unhideWhenUsed="0" w:uiPriority="0" w:semiHidden="0" w:name="HTML Definition"/>
     <w:lsdException w:qFormat="1" w:unhideWhenUsed="0" w:uiPriority="0" w:semiHidden="0" w:name="HTML Keyboard"/>
@@ -665,7 +3526,7 @@
     <w:lsdException w:qFormat="1" w:unhideWhenUsed="0" w:uiPriority="0" w:semiHidden="0" w:name="HTML Typewriter"/>
     <w:lsdException w:qFormat="1" w:unhideWhenUsed="0" w:uiPriority="0" w:semiHidden="0" w:name="HTML Variable"/>
     <w:lsdException w:qFormat="1" w:unhideWhenUsed="0" w:uiPriority="0" w:name="Normal Table"/>
-    <w:lsdException w:unhideWhenUsed="0" w:uiPriority="0" w:semiHidden="0" w:name="annotation subject"/>
+    <w:lsdException w:qFormat="1" w:unhideWhenUsed="0" w:uiPriority="0" w:semiHidden="0" w:name="annotation subject"/>
     <w:lsdException w:qFormat="1" w:unhideWhenUsed="0" w:uiPriority="0" w:semiHidden="0" w:name="Table Simple 1"/>
     <w:lsdException w:qFormat="1" w:unhideWhenUsed="0" w:uiPriority="0" w:semiHidden="0" w:name="Table Simple 2"/>
     <w:lsdException w:qFormat="1" w:unhideWhenUsed="0" w:uiPriority="0" w:semiHidden="0" w:name="Table Simple 3"/>
@@ -674,10 +3535,10 @@
     <w:lsdException w:qFormat="1" w:unhideWhenUsed="0" w:uiPriority="0" w:semiHidden="0" w:name="Table Classic 3"/>
     <w:lsdException w:qFormat="1" w:unhideWhenUsed="0" w:uiPriority="0" w:semiHidden="0" w:name="Table Classic 4"/>
     <w:lsdException w:qFormat="1" w:unhideWhenUsed="0" w:uiPriority="0" w:semiHidden="0" w:name="Table Colorful 1"/>
-    <w:lsdException w:unhideWhenUsed="0" w:uiPriority="0" w:semiHidden="0" w:name="Table Colorful 2"/>
+    <w:lsdException w:qFormat="1" w:unhideWhenUsed="0" w:uiPriority="0" w:semiHidden="0" w:name="Table Colorful 2"/>
     <w:lsdException w:qFormat="1" w:unhideWhenUsed="0" w:uiPriority="0" w:semiHidden="0" w:name="Table Colorful 3"/>
     <w:lsdException w:qFormat="1" w:unhideWhenUsed="0" w:uiPriority="0" w:semiHidden="0" w:name="Table Columns 1"/>
-    <w:lsdException w:unhideWhenUsed="0" w:uiPriority="0" w:semiHidden="0" w:name="Table Columns 2"/>
+    <w:lsdException w:qFormat="1" w:unhideWhenUsed="0" w:uiPriority="0" w:semiHidden="0" w:name="Table Columns 2"/>
     <w:lsdException w:qFormat="1" w:unhideWhenUsed="0" w:uiPriority="0" w:semiHidden="0" w:name="Table Columns 3"/>
     <w:lsdException w:qFormat="1" w:unhideWhenUsed="0" w:uiPriority="0" w:semiHidden="0" w:name="Table Columns 4"/>
     <w:lsdException w:qFormat="1" w:unhideWhenUsed="0" w:uiPriority="0" w:semiHidden="0" w:name="Table Columns 5"/>
@@ -685,7 +3546,7 @@
     <w:lsdException w:qFormat="1" w:unhideWhenUsed="0" w:uiPriority="0" w:semiHidden="0" w:name="Table Grid 2"/>
     <w:lsdException w:qFormat="1" w:unhideWhenUsed="0" w:uiPriority="0" w:semiHidden="0" w:name="Table Grid 3"/>
     <w:lsdException w:qFormat="1" w:unhideWhenUsed="0" w:uiPriority="0" w:semiHidden="0" w:name="Table Grid 4"/>
-    <w:lsdException w:unhideWhenUsed="0" w:uiPriority="0" w:semiHidden="0" w:name="Table Grid 5"/>
+    <w:lsdException w:qFormat="1" w:unhideWhenUsed="0" w:uiPriority="0" w:semiHidden="0" w:name="Table Grid 5"/>
     <w:lsdException w:qFormat="1" w:unhideWhenUsed="0" w:uiPriority="0" w:semiHidden="0" w:name="Table Grid 6"/>
     <w:lsdException w:qFormat="1" w:unhideWhenUsed="0" w:uiPriority="0" w:semiHidden="0" w:name="Table Grid 7"/>
     <w:lsdException w:qFormat="1" w:unhideWhenUsed="0" w:uiPriority="0" w:semiHidden="0" w:name="Table Grid 8"/>
@@ -693,10 +3554,10 @@
     <w:lsdException w:qFormat="1" w:unhideWhenUsed="0" w:uiPriority="0" w:semiHidden="0" w:name="Table List 2"/>
     <w:lsdException w:qFormat="1" w:unhideWhenUsed="0" w:uiPriority="0" w:semiHidden="0" w:name="Table List 3"/>
     <w:lsdException w:qFormat="1" w:unhideWhenUsed="0" w:uiPriority="0" w:semiHidden="0" w:name="Table List 4"/>
-    <w:lsdException w:unhideWhenUsed="0" w:uiPriority="0" w:semiHidden="0" w:name="Table List 5"/>
-    <w:lsdException w:unhideWhenUsed="0" w:uiPriority="0" w:semiHidden="0" w:name="Table List 6"/>
+    <w:lsdException w:qFormat="1" w:unhideWhenUsed="0" w:uiPriority="0" w:semiHidden="0" w:name="Table List 5"/>
+    <w:lsdException w:qFormat="1" w:unhideWhenUsed="0" w:uiPriority="0" w:semiHidden="0" w:name="Table List 6"/>
     <w:lsdException w:qFormat="1" w:unhideWhenUsed="0" w:uiPriority="0" w:semiHidden="0" w:name="Table List 7"/>
-    <w:lsdException w:unhideWhenUsed="0" w:uiPriority="0" w:semiHidden="0" w:name="Table List 8"/>
+    <w:lsdException w:qFormat="1" w:unhideWhenUsed="0" w:uiPriority="0" w:semiHidden="0" w:name="Table List 8"/>
     <w:lsdException w:qFormat="1" w:unhideWhenUsed="0" w:uiPriority="0" w:semiHidden="0" w:name="Table 3D effects 1"/>
     <w:lsdException w:qFormat="1" w:unhideWhenUsed="0" w:uiPriority="0" w:semiHidden="0" w:name="Table 3D effects 2"/>
     <w:lsdException w:qFormat="1" w:unhideWhenUsed="0" w:uiPriority="0" w:semiHidden="0" w:name="Table 3D effects 3"/>
@@ -704,74 +3565,74 @@
     <w:lsdException w:qFormat="1" w:unhideWhenUsed="0" w:uiPriority="0" w:semiHidden="0" w:name="Table Elegant"/>
     <w:lsdException w:qFormat="1" w:unhideWhenUsed="0" w:uiPriority="0" w:semiHidden="0" w:name="Table Professional"/>
     <w:lsdException w:qFormat="1" w:unhideWhenUsed="0" w:uiPriority="0" w:semiHidden="0" w:name="Table Subtle 1"/>
-    <w:lsdException w:unhideWhenUsed="0" w:uiPriority="0" w:semiHidden="0" w:name="Table Subtle 2"/>
+    <w:lsdException w:qFormat="1" w:unhideWhenUsed="0" w:uiPriority="0" w:semiHidden="0" w:name="Table Subtle 2"/>
     <w:lsdException w:qFormat="1" w:unhideWhenUsed="0" w:uiPriority="0" w:semiHidden="0" w:name="Table Web 1"/>
-    <w:lsdException w:unhideWhenUsed="0" w:uiPriority="0" w:semiHidden="0" w:name="Table Web 2"/>
+    <w:lsdException w:qFormat="1" w:unhideWhenUsed="0" w:uiPriority="0" w:semiHidden="0" w:name="Table Web 2"/>
     <w:lsdException w:qFormat="1" w:unhideWhenUsed="0" w:uiPriority="0" w:semiHidden="0" w:name="Table Web 3"/>
     <w:lsdException w:qFormat="1" w:unhideWhenUsed="0" w:uiPriority="0" w:semiHidden="0" w:name="Balloon Text"/>
     <w:lsdException w:qFormat="1" w:unhideWhenUsed="0" w:uiPriority="0" w:semiHidden="0" w:name="Table Grid"/>
     <w:lsdException w:qFormat="1" w:unhideWhenUsed="0" w:uiPriority="0" w:semiHidden="0" w:name="Table Theme"/>
     <w:lsdException w:qFormat="1" w:unhideWhenUsed="0" w:uiPriority="60" w:semiHidden="0" w:name="Light Shading"/>
     <w:lsdException w:qFormat="1" w:unhideWhenUsed="0" w:uiPriority="61" w:semiHidden="0" w:name="Light List"/>
-    <w:lsdException w:unhideWhenUsed="0" w:uiPriority="62" w:semiHidden="0" w:name="Light Grid"/>
+    <w:lsdException w:qFormat="1" w:unhideWhenUsed="0" w:uiPriority="62" w:semiHidden="0" w:name="Light Grid"/>
     <w:lsdException w:qFormat="1" w:unhideWhenUsed="0" w:uiPriority="63" w:semiHidden="0" w:name="Medium Shading 1"/>
-    <w:lsdException w:unhideWhenUsed="0" w:uiPriority="64" w:semiHidden="0" w:name="Medium Shading 2"/>
+    <w:lsdException w:qFormat="1" w:unhideWhenUsed="0" w:uiPriority="64" w:semiHidden="0" w:name="Medium Shading 2"/>
     <w:lsdException w:qFormat="1" w:unhideWhenUsed="0" w:uiPriority="65" w:semiHidden="0" w:name="Medium List 1"/>
-    <w:lsdException w:unhideWhenUsed="0" w:uiPriority="66" w:semiHidden="0" w:name="Medium List 2"/>
+    <w:lsdException w:qFormat="1" w:unhideWhenUsed="0" w:uiPriority="66" w:semiHidden="0" w:name="Medium List 2"/>
     <w:lsdException w:qFormat="1" w:unhideWhenUsed="0" w:uiPriority="67" w:semiHidden="0" w:name="Medium Grid 1"/>
-    <w:lsdException w:unhideWhenUsed="0" w:uiPriority="68" w:semiHidden="0" w:name="Medium Grid 2"/>
+    <w:lsdException w:qFormat="1" w:unhideWhenUsed="0" w:uiPriority="68" w:semiHidden="0" w:name="Medium Grid 2"/>
     <w:lsdException w:qFormat="1" w:unhideWhenUsed="0" w:uiPriority="69" w:semiHidden="0" w:name="Medium Grid 3"/>
     <w:lsdException w:qFormat="1" w:unhideWhenUsed="0" w:uiPriority="70" w:semiHidden="0" w:name="Dark List"/>
     <w:lsdException w:qFormat="1" w:unhideWhenUsed="0" w:uiPriority="71" w:semiHidden="0" w:name="Colorful Shading"/>
-    <w:lsdException w:unhideWhenUsed="0" w:uiPriority="72" w:semiHidden="0" w:name="Colorful List"/>
+    <w:lsdException w:qFormat="1" w:unhideWhenUsed="0" w:uiPriority="72" w:semiHidden="0" w:name="Colorful List"/>
     <w:lsdException w:qFormat="1" w:unhideWhenUsed="0" w:uiPriority="73" w:semiHidden="0" w:name="Colorful Grid"/>
-    <w:lsdException w:unhideWhenUsed="0" w:uiPriority="60" w:semiHidden="0" w:name="Light Shading Accent 1"/>
+    <w:lsdException w:qFormat="1" w:unhideWhenUsed="0" w:uiPriority="60" w:semiHidden="0" w:name="Light Shading Accent 1"/>
     <w:lsdException w:qFormat="1" w:unhideWhenUsed="0" w:uiPriority="61" w:semiHidden="0" w:name="Light List Accent 1"/>
-    <w:lsdException w:unhideWhenUsed="0" w:uiPriority="62" w:semiHidden="0" w:name="Light Grid Accent 1"/>
+    <w:lsdException w:qFormat="1" w:unhideWhenUsed="0" w:uiPriority="62" w:semiHidden="0" w:name="Light Grid Accent 1"/>
     <w:lsdException w:qFormat="1" w:unhideWhenUsed="0" w:uiPriority="63" w:semiHidden="0" w:name="Medium Shading 1 Accent 1"/>
     <w:lsdException w:qFormat="1" w:unhideWhenUsed="0" w:uiPriority="64" w:semiHidden="0" w:name="Medium Shading 2 Accent 1"/>
-    <w:lsdException w:unhideWhenUsed="0" w:uiPriority="65" w:semiHidden="0" w:name="Medium List 1 Accent 1"/>
+    <w:lsdException w:qFormat="1" w:unhideWhenUsed="0" w:uiPriority="65" w:semiHidden="0" w:name="Medium List 1 Accent 1"/>
     <w:lsdException w:qFormat="1" w:unhideWhenUsed="0" w:uiPriority="66" w:semiHidden="0" w:name="Medium List 2 Accent 1"/>
     <w:lsdException w:qFormat="1" w:unhideWhenUsed="0" w:uiPriority="67" w:semiHidden="0" w:name="Medium Grid 1 Accent 1"/>
-    <w:lsdException w:unhideWhenUsed="0" w:uiPriority="68" w:semiHidden="0" w:name="Medium Grid 2 Accent 1"/>
-    <w:lsdException w:unhideWhenUsed="0" w:uiPriority="69" w:semiHidden="0" w:name="Medium Grid 3 Accent 1"/>
+    <w:lsdException w:qFormat="1" w:unhideWhenUsed="0" w:uiPriority="68" w:semiHidden="0" w:name="Medium Grid 2 Accent 1"/>
+    <w:lsdException w:qFormat="1" w:unhideWhenUsed="0" w:uiPriority="69" w:semiHidden="0" w:name="Medium Grid 3 Accent 1"/>
     <w:lsdException w:qFormat="1" w:unhideWhenUsed="0" w:uiPriority="70" w:semiHidden="0" w:name="Dark List Accent 1"/>
     <w:lsdException w:qFormat="1" w:unhideWhenUsed="0" w:uiPriority="71" w:semiHidden="0" w:name="Colorful Shading Accent 1"/>
-    <w:lsdException w:unhideWhenUsed="0" w:uiPriority="72" w:semiHidden="0" w:name="Colorful List Accent 1"/>
+    <w:lsdException w:qFormat="1" w:unhideWhenUsed="0" w:uiPriority="72" w:semiHidden="0" w:name="Colorful List Accent 1"/>
     <w:lsdException w:qFormat="1" w:unhideWhenUsed="0" w:uiPriority="73" w:semiHidden="0" w:name="Colorful Grid Accent 1"/>
-    <w:lsdException w:unhideWhenUsed="0" w:uiPriority="60" w:semiHidden="0" w:name="Light Shading Accent 2"/>
+    <w:lsdException w:qFormat="1" w:unhideWhenUsed="0" w:uiPriority="60" w:semiHidden="0" w:name="Light Shading Accent 2"/>
     <w:lsdException w:qFormat="1" w:unhideWhenUsed="0" w:uiPriority="61" w:semiHidden="0" w:name="Light List Accent 2"/>
     <w:lsdException w:qFormat="1" w:unhideWhenUsed="0" w:uiPriority="62" w:semiHidden="0" w:name="Light Grid Accent 2"/>
     <w:lsdException w:qFormat="1" w:unhideWhenUsed="0" w:uiPriority="63" w:semiHidden="0" w:name="Medium Shading 1 Accent 2"/>
     <w:lsdException w:qFormat="1" w:unhideWhenUsed="0" w:uiPriority="64" w:semiHidden="0" w:name="Medium Shading 2 Accent 2"/>
-    <w:lsdException w:unhideWhenUsed="0" w:uiPriority="65" w:semiHidden="0" w:name="Medium List 1 Accent 2"/>
+    <w:lsdException w:qFormat="1" w:unhideWhenUsed="0" w:uiPriority="65" w:semiHidden="0" w:name="Medium List 1 Accent 2"/>
     <w:lsdException w:qFormat="1" w:unhideWhenUsed="0" w:uiPriority="66" w:semiHidden="0" w:name="Medium List 2 Accent 2"/>
-    <w:lsdException w:unhideWhenUsed="0" w:uiPriority="67" w:semiHidden="0" w:name="Medium Grid 1 Accent 2"/>
+    <w:lsdException w:qFormat="1" w:unhideWhenUsed="0" w:uiPriority="67" w:semiHidden="0" w:name="Medium Grid 1 Accent 2"/>
     <w:lsdException w:qFormat="1" w:unhideWhenUsed="0" w:uiPriority="68" w:semiHidden="0" w:name="Medium Grid 2 Accent 2"/>
     <w:lsdException w:qFormat="1" w:unhideWhenUsed="0" w:uiPriority="69" w:semiHidden="0" w:name="Medium Grid 3 Accent 2"/>
-    <w:lsdException w:unhideWhenUsed="0" w:uiPriority="70" w:semiHidden="0" w:name="Dark List Accent 2"/>
+    <w:lsdException w:qFormat="1" w:unhideWhenUsed="0" w:uiPriority="70" w:semiHidden="0" w:name="Dark List Accent 2"/>
     <w:lsdException w:qFormat="1" w:unhideWhenUsed="0" w:uiPriority="71" w:semiHidden="0" w:name="Colorful Shading Accent 2"/>
-    <w:lsdException w:unhideWhenUsed="0" w:uiPriority="72" w:semiHidden="0" w:name="Colorful List Accent 2"/>
-    <w:lsdException w:unhideWhenUsed="0" w:uiPriority="73" w:semiHidden="0" w:name="Colorful Grid Accent 2"/>
-    <w:lsdException w:unhideWhenUsed="0" w:uiPriority="60" w:semiHidden="0" w:name="Light Shading Accent 3"/>
+    <w:lsdException w:qFormat="1" w:unhideWhenUsed="0" w:uiPriority="72" w:semiHidden="0" w:name="Colorful List Accent 2"/>
+    <w:lsdException w:qFormat="1" w:unhideWhenUsed="0" w:uiPriority="73" w:semiHidden="0" w:name="Colorful Grid Accent 2"/>
+    <w:lsdException w:qFormat="1" w:unhideWhenUsed="0" w:uiPriority="60" w:semiHidden="0" w:name="Light Shading Accent 3"/>
     <w:lsdException w:qFormat="1" w:unhideWhenUsed="0" w:uiPriority="61" w:semiHidden="0" w:name="Light List Accent 3"/>
     <w:lsdException w:qFormat="1" w:unhideWhenUsed="0" w:uiPriority="62" w:semiHidden="0" w:name="Light Grid Accent 3"/>
     <w:lsdException w:qFormat="1" w:unhideWhenUsed="0" w:uiPriority="63" w:semiHidden="0" w:name="Medium Shading 1 Accent 3"/>
     <w:lsdException w:qFormat="1" w:unhideWhenUsed="0" w:uiPriority="64" w:semiHidden="0" w:name="Medium Shading 2 Accent 3"/>
     <w:lsdException w:qFormat="1" w:unhideWhenUsed="0" w:uiPriority="65" w:semiHidden="0" w:name="Medium List 1 Accent 3"/>
-    <w:lsdException w:unhideWhenUsed="0" w:uiPriority="66" w:semiHidden="0" w:name="Medium List 2 Accent 3"/>
+    <w:lsdException w:qFormat="1" w:unhideWhenUsed="0" w:uiPriority="66" w:semiHidden="0" w:name="Medium List 2 Accent 3"/>
     <w:lsdException w:qFormat="1" w:unhideWhenUsed="0" w:uiPriority="67" w:semiHidden="0" w:name="Medium Grid 1 Accent 3"/>
     <w:lsdException w:qFormat="1" w:unhideWhenUsed="0" w:uiPriority="68" w:semiHidden="0" w:name="Medium Grid 2 Accent 3"/>
     <w:lsdException w:qFormat="1" w:unhideWhenUsed="0" w:uiPriority="69" w:semiHidden="0" w:name="Medium Grid 3 Accent 3"/>
-    <w:lsdException w:unhideWhenUsed="0" w:uiPriority="70" w:semiHidden="0" w:name="Dark List Accent 3"/>
+    <w:lsdException w:qFormat="1" w:unhideWhenUsed="0" w:uiPriority="70" w:semiHidden="0" w:name="Dark List Accent 3"/>
     <w:lsdException w:qFormat="1" w:unhideWhenUsed="0" w:uiPriority="71" w:semiHidden="0" w:name="Colorful Shading Accent 3"/>
-    <w:lsdException w:unhideWhenUsed="0" w:uiPriority="72" w:semiHidden="0" w:name="Colorful List Accent 3"/>
+    <w:lsdException w:qFormat="1" w:unhideWhenUsed="0" w:uiPriority="72" w:semiHidden="0" w:name="Colorful List Accent 3"/>
     <w:lsdException w:qFormat="1" w:unhideWhenUsed="0" w:uiPriority="73" w:semiHidden="0" w:name="Colorful Grid Accent 3"/>
-    <w:lsdException w:unhideWhenUsed="0" w:uiPriority="60" w:semiHidden="0" w:name="Light Shading Accent 4"/>
+    <w:lsdException w:qFormat="1" w:unhideWhenUsed="0" w:uiPriority="60" w:semiHidden="0" w:name="Light Shading Accent 4"/>
     <w:lsdException w:qFormat="1" w:unhideWhenUsed="0" w:uiPriority="61" w:semiHidden="0" w:name="Light List Accent 4"/>
-    <w:lsdException w:unhideWhenUsed="0" w:uiPriority="62" w:semiHidden="0" w:name="Light Grid Accent 4"/>
+    <w:lsdException w:qFormat="1" w:unhideWhenUsed="0" w:uiPriority="62" w:semiHidden="0" w:name="Light Grid Accent 4"/>
     <w:lsdException w:qFormat="1" w:unhideWhenUsed="0" w:uiPriority="63" w:semiHidden="0" w:name="Medium Shading 1 Accent 4"/>
-    <w:lsdException w:unhideWhenUsed="0" w:uiPriority="64" w:semiHidden="0" w:name="Medium Shading 2 Accent 4"/>
+    <w:lsdException w:qFormat="1" w:unhideWhenUsed="0" w:uiPriority="64" w:semiHidden="0" w:name="Medium Shading 2 Accent 4"/>
     <w:lsdException w:qFormat="1" w:unhideWhenUsed="0" w:uiPriority="65" w:semiHidden="0" w:name="Medium List 1 Accent 4"/>
     <w:lsdException w:qFormat="1" w:unhideWhenUsed="0" w:uiPriority="66" w:semiHidden="0" w:name="Medium List 2 Accent 4"/>
     <w:lsdException w:qFormat="1" w:unhideWhenUsed="0" w:uiPriority="67" w:semiHidden="0" w:name="Medium Grid 1 Accent 4"/>
@@ -779,12 +3640,12 @@
     <w:lsdException w:qFormat="1" w:unhideWhenUsed="0" w:uiPriority="69" w:semiHidden="0" w:name="Medium Grid 3 Accent 4"/>
     <w:lsdException w:qFormat="1" w:unhideWhenUsed="0" w:uiPriority="70" w:semiHidden="0" w:name="Dark List Accent 4"/>
     <w:lsdException w:qFormat="1" w:unhideWhenUsed="0" w:uiPriority="71" w:semiHidden="0" w:name="Colorful Shading Accent 4"/>
-    <w:lsdException w:unhideWhenUsed="0" w:uiPriority="72" w:semiHidden="0" w:name="Colorful List Accent 4"/>
+    <w:lsdException w:qFormat="1" w:unhideWhenUsed="0" w:uiPriority="72" w:semiHidden="0" w:name="Colorful List Accent 4"/>
     <w:lsdException w:qFormat="1" w:unhideWhenUsed="0" w:uiPriority="73" w:semiHidden="0" w:name="Colorful Grid Accent 4"/>
-    <w:lsdException w:unhideWhenUsed="0" w:uiPriority="60" w:semiHidden="0" w:name="Light Shading Accent 5"/>
+    <w:lsdException w:qFormat="1" w:unhideWhenUsed="0" w:uiPriority="60" w:semiHidden="0" w:name="Light Shading Accent 5"/>
     <w:lsdException w:qFormat="1" w:unhideWhenUsed="0" w:uiPriority="61" w:semiHidden="0" w:name="Light List Accent 5"/>
-    <w:lsdException w:unhideWhenUsed="0" w:uiPriority="62" w:semiHidden="0" w:name="Light Grid Accent 5"/>
-    <w:lsdException w:unhideWhenUsed="0" w:uiPriority="63" w:semiHidden="0" w:name="Medium Shading 1 Accent 5"/>
+    <w:lsdException w:qFormat="1" w:unhideWhenUsed="0" w:uiPriority="62" w:semiHidden="0" w:name="Light Grid Accent 5"/>
+    <w:lsdException w:qFormat="1" w:unhideWhenUsed="0" w:uiPriority="63" w:semiHidden="0" w:name="Medium Shading 1 Accent 5"/>
     <w:lsdException w:qFormat="1" w:unhideWhenUsed="0" w:uiPriority="64" w:semiHidden="0" w:name="Medium Shading 2 Accent 5"/>
     <w:lsdException w:qFormat="1" w:unhideWhenUsed="0" w:uiPriority="65" w:semiHidden="0" w:name="Medium List 1 Accent 5"/>
     <w:lsdException w:qFormat="1" w:unhideWhenUsed="0" w:uiPriority="66" w:semiHidden="0" w:name="Medium List 2 Accent 5"/>
@@ -792,22 +3653,22 @@
     <w:lsdException w:qFormat="1" w:unhideWhenUsed="0" w:uiPriority="68" w:semiHidden="0" w:name="Medium Grid 2 Accent 5"/>
     <w:lsdException w:qFormat="1" w:unhideWhenUsed="0" w:uiPriority="69" w:semiHidden="0" w:name="Medium Grid 3 Accent 5"/>
     <w:lsdException w:qFormat="1" w:unhideWhenUsed="0" w:uiPriority="70" w:semiHidden="0" w:name="Dark List Accent 5"/>
-    <w:lsdException w:unhideWhenUsed="0" w:uiPriority="71" w:semiHidden="0" w:name="Colorful Shading Accent 5"/>
-    <w:lsdException w:unhideWhenUsed="0" w:uiPriority="72" w:semiHidden="0" w:name="Colorful List Accent 5"/>
+    <w:lsdException w:qFormat="1" w:unhideWhenUsed="0" w:uiPriority="71" w:semiHidden="0" w:name="Colorful Shading Accent 5"/>
+    <w:lsdException w:qFormat="1" w:unhideWhenUsed="0" w:uiPriority="72" w:semiHidden="0" w:name="Colorful List Accent 5"/>
     <w:lsdException w:qFormat="1" w:unhideWhenUsed="0" w:uiPriority="73" w:semiHidden="0" w:name="Colorful Grid Accent 5"/>
     <w:lsdException w:qFormat="1" w:unhideWhenUsed="0" w:uiPriority="60" w:semiHidden="0" w:name="Light Shading Accent 6"/>
     <w:lsdException w:qFormat="1" w:unhideWhenUsed="0" w:uiPriority="61" w:semiHidden="0" w:name="Light List Accent 6"/>
     <w:lsdException w:qFormat="1" w:unhideWhenUsed="0" w:uiPriority="62" w:semiHidden="0" w:name="Light Grid Accent 6"/>
-    <w:lsdException w:unhideWhenUsed="0" w:uiPriority="63" w:semiHidden="0" w:name="Medium Shading 1 Accent 6"/>
-    <w:lsdException w:unhideWhenUsed="0" w:uiPriority="64" w:semiHidden="0" w:name="Medium Shading 2 Accent 6"/>
+    <w:lsdException w:qFormat="1" w:unhideWhenUsed="0" w:uiPriority="63" w:semiHidden="0" w:name="Medium Shading 1 Accent 6"/>
+    <w:lsdException w:qFormat="1" w:unhideWhenUsed="0" w:uiPriority="64" w:semiHidden="0" w:name="Medium Shading 2 Accent 6"/>
     <w:lsdException w:qFormat="1" w:unhideWhenUsed="0" w:uiPriority="65" w:semiHidden="0" w:name="Medium List 1 Accent 6"/>
     <w:lsdException w:qFormat="1" w:unhideWhenUsed="0" w:uiPriority="66" w:semiHidden="0" w:name="Medium List 2 Accent 6"/>
     <w:lsdException w:qFormat="1" w:unhideWhenUsed="0" w:uiPriority="67" w:semiHidden="0" w:name="Medium Grid 1 Accent 6"/>
     <w:lsdException w:qFormat="1" w:unhideWhenUsed="0" w:uiPriority="68" w:semiHidden="0" w:name="Medium Grid 2 Accent 6"/>
     <w:lsdException w:qFormat="1" w:unhideWhenUsed="0" w:uiPriority="69" w:semiHidden="0" w:name="Medium Grid 3 Accent 6"/>
-    <w:lsdException w:unhideWhenUsed="0" w:uiPriority="70" w:semiHidden="0" w:name="Dark List Accent 6"/>
-    <w:lsdException w:unhideWhenUsed="0" w:uiPriority="71" w:semiHidden="0" w:name="Colorful Shading Accent 6"/>
-    <w:lsdException w:unhideWhenUsed="0" w:uiPriority="72" w:semiHidden="0" w:name="Colorful List Accent 6"/>
+    <w:lsdException w:qFormat="1" w:unhideWhenUsed="0" w:uiPriority="70" w:semiHidden="0" w:name="Dark List Accent 6"/>
+    <w:lsdException w:qFormat="1" w:unhideWhenUsed="0" w:uiPriority="71" w:semiHidden="0" w:name="Colorful Shading Accent 6"/>
+    <w:lsdException w:qFormat="1" w:unhideWhenUsed="0" w:uiPriority="72" w:semiHidden="0" w:name="Colorful List Accent 6"/>
     <w:lsdException w:qFormat="1" w:unhideWhenUsed="0" w:uiPriority="73" w:semiHidden="0" w:name="Colorful Grid Accent 6"/>
   </w:latentStyles>
   <w:style w:type="paragraph" w:default="1" w:styleId="1">
@@ -1065,6 +3926,7 @@
   <w:style w:type="paragraph" w:styleId="17">
     <w:name w:val="Body Text 3"/>
     <w:basedOn w:val="1"/>
+    <w:qFormat/>
     <w:uiPriority w:val="0"/>
     <w:pPr>
       <w:spacing w:after="120"/>
@@ -1077,6 +3939,7 @@
   <w:style w:type="paragraph" w:styleId="18">
     <w:name w:val="Body Text First Indent"/>
     <w:basedOn w:val="15"/>
+    <w:qFormat/>
     <w:uiPriority w:val="0"/>
     <w:pPr>
       <w:ind w:firstLine="420" w:firstLineChars="100"/>
@@ -1085,6 +3948,7 @@
   <w:style w:type="paragraph" w:styleId="19">
     <w:name w:val="Body Text Indent"/>
     <w:basedOn w:val="1"/>
+    <w:qFormat/>
     <w:uiPriority w:val="0"/>
     <w:pPr>
       <w:spacing w:after="120"/>
@@ -1094,6 +3958,7 @@
   <w:style w:type="paragraph" w:styleId="20">
     <w:name w:val="Body Text First Indent 2"/>
     <w:basedOn w:val="19"/>
+    <w:qFormat/>
     <w:uiPriority w:val="0"/>
     <w:pPr>
       <w:ind w:firstLine="420" w:firstLineChars="200"/>
@@ -1168,6 +4033,7 @@
     <w:name w:val="annotation subject"/>
     <w:basedOn w:val="26"/>
     <w:next w:val="26"/>
+    <w:qFormat/>
     <w:uiPriority w:val="0"/>
     <w:rPr>
       <w:b/>
@@ -1343,6 +4209,7 @@
   <w:style w:type="character" w:styleId="43">
     <w:name w:val="HTML Cite"/>
     <w:basedOn w:val="11"/>
+    <w:qFormat/>
     <w:uiPriority w:val="0"/>
     <w:rPr>
       <w:i/>
@@ -1492,6 +4359,7 @@
     <w:name w:val="index 7"/>
     <w:basedOn w:val="1"/>
     <w:next w:val="1"/>
+    <w:qFormat/>
     <w:uiPriority w:val="0"/>
     <w:pPr>
       <w:ind w:left="1200" w:leftChars="1200"/>
@@ -1729,6 +4597,7 @@
   <w:style w:type="paragraph" w:styleId="81">
     <w:name w:val="List Number 4"/>
     <w:basedOn w:val="1"/>
+    <w:qFormat/>
     <w:uiPriority w:val="0"/>
     <w:pPr>
       <w:numPr>
@@ -1804,6 +4673,7 @@
   <w:style w:type="paragraph" w:styleId="85">
     <w:name w:val="Normal (Web)"/>
     <w:basedOn w:val="1"/>
+    <w:qFormat/>
     <w:uiPriority w:val="0"/>
     <w:rPr>
       <w:sz w:val="24"/>
@@ -2588,6 +5458,7 @@
   <w:style w:type="table" w:styleId="102">
     <w:name w:val="Table Colorful 2"/>
     <w:basedOn w:val="12"/>
+    <w:qFormat/>
     <w:uiPriority w:val="0"/>
     <w:pPr>
       <w:widowControl w:val="0"/>
@@ -2842,6 +5713,7 @@
   <w:style w:type="table" w:styleId="105">
     <w:name w:val="Table Columns 2"/>
     <w:basedOn w:val="12"/>
+    <w:qFormat/>
     <w:uiPriority w:val="0"/>
     <w:pPr>
       <w:widowControl w:val="0"/>
@@ -3597,6 +6469,7 @@
   <w:style w:type="table" w:styleId="116">
     <w:name w:val="Table Grid 5"/>
     <w:basedOn w:val="12"/>
+    <w:qFormat/>
     <w:uiPriority w:val="0"/>
     <w:pPr>
       <w:widowControl w:val="0"/>
@@ -4151,6 +7024,7 @@
   <w:style w:type="table" w:styleId="124">
     <w:name w:val="Table List 5"/>
     <w:basedOn w:val="12"/>
+    <w:qFormat/>
     <w:uiPriority w:val="0"/>
     <w:pPr>
       <w:widowControl w:val="0"/>
@@ -4199,6 +7073,7 @@
   <w:style w:type="table" w:styleId="125">
     <w:name w:val="Table List 6"/>
     <w:basedOn w:val="12"/>
+    <w:qFormat/>
     <w:uiPriority w:val="0"/>
     <w:pPr>
       <w:widowControl w:val="0"/>
@@ -4363,6 +7238,7 @@
   <w:style w:type="table" w:styleId="127">
     <w:name w:val="Table List 8"/>
     <w:basedOn w:val="12"/>
+    <w:qFormat/>
     <w:uiPriority w:val="0"/>
     <w:pPr>
       <w:widowControl w:val="0"/>
@@ -4481,6 +7357,7 @@
     <w:name w:val="table of figures"/>
     <w:basedOn w:val="1"/>
     <w:next w:val="1"/>
+    <w:qFormat/>
     <w:uiPriority w:val="0"/>
     <w:pPr>
       <w:ind w:leftChars="200" w:hanging="200" w:hangingChars="200"/>
@@ -4790,6 +7667,7 @@
   <w:style w:type="table" w:styleId="135">
     <w:name w:val="Table Subtle 2"/>
     <w:basedOn w:val="12"/>
+    <w:qFormat/>
     <w:uiPriority w:val="0"/>
     <w:pPr>
       <w:widowControl w:val="0"/>
@@ -4932,6 +7810,7 @@
   <w:style w:type="table" w:styleId="138">
     <w:name w:val="Table Web 2"/>
     <w:basedOn w:val="12"/>
+    <w:qFormat/>
     <w:uiPriority w:val="0"/>
     <w:pPr>
       <w:widowControl w:val="0"/>
@@ -5028,6 +7907,7 @@
     <w:name w:val="toa heading"/>
     <w:basedOn w:val="1"/>
     <w:next w:val="1"/>
+    <w:qFormat/>
     <w:uiPriority w:val="0"/>
     <w:pPr>
       <w:spacing w:before="120"/>
@@ -5042,12 +7922,14 @@
     <w:name w:val="toc 1"/>
     <w:basedOn w:val="1"/>
     <w:next w:val="1"/>
+    <w:qFormat/>
     <w:uiPriority w:val="0"/>
   </w:style>
   <w:style w:type="paragraph" w:styleId="143">
     <w:name w:val="toc 2"/>
     <w:basedOn w:val="1"/>
     <w:next w:val="1"/>
+    <w:qFormat/>
     <w:uiPriority w:val="0"/>
     <w:pPr>
       <w:ind w:left="420" w:leftChars="200"/>
@@ -5057,6 +7939,7 @@
     <w:name w:val="toc 3"/>
     <w:basedOn w:val="1"/>
     <w:next w:val="1"/>
+    <w:qFormat/>
     <w:uiPriority w:val="0"/>
     <w:pPr>
       <w:ind w:left="840" w:leftChars="400"/>
@@ -5116,6 +7999,7 @@
     <w:name w:val="toc 9"/>
     <w:basedOn w:val="1"/>
     <w:next w:val="1"/>
+    <w:qFormat/>
     <w:uiPriority w:val="0"/>
     <w:pPr>
       <w:ind w:left="3360" w:leftChars="1600"/>
@@ -5215,6 +8099,7 @@
   <w:style w:type="table" w:styleId="152">
     <w:name w:val="Light Shading Accent 1"/>
     <w:basedOn w:val="12"/>
+    <w:qFormat/>
     <w:uiPriority w:val="60"/>
     <w:rPr>
       <w:color w:val="365F91"/>
@@ -5305,6 +8190,7 @@
   <w:style w:type="table" w:styleId="153">
     <w:name w:val="Light Shading Accent 2"/>
     <w:basedOn w:val="12"/>
+    <w:qFormat/>
     <w:uiPriority w:val="60"/>
     <w:rPr>
       <w:color w:val="943634"/>
@@ -5395,6 +8281,7 @@
   <w:style w:type="table" w:styleId="154">
     <w:name w:val="Light Shading Accent 3"/>
     <w:basedOn w:val="12"/>
+    <w:qFormat/>
     <w:uiPriority w:val="60"/>
     <w:rPr>
       <w:color w:val="76923C"/>
@@ -5485,6 +8372,7 @@
   <w:style w:type="table" w:styleId="155">
     <w:name w:val="Light Shading Accent 4"/>
     <w:basedOn w:val="12"/>
+    <w:qFormat/>
     <w:uiPriority w:val="60"/>
     <w:rPr>
       <w:color w:val="5F497A"/>
@@ -5575,6 +8463,7 @@
   <w:style w:type="table" w:styleId="156">
     <w:name w:val="Light Shading Accent 5"/>
     <w:basedOn w:val="12"/>
+    <w:qFormat/>
     <w:uiPriority w:val="60"/>
     <w:rPr>
       <w:color w:val="31849B"/>
@@ -6316,6 +9205,7 @@
   <w:style w:type="table" w:styleId="165">
     <w:name w:val="Light Grid"/>
     <w:basedOn w:val="12"/>
+    <w:qFormat/>
     <w:uiPriority w:val="62"/>
     <w:tblPr>
       <w:tblBorders>
@@ -6433,6 +9323,7 @@
   <w:style w:type="table" w:styleId="166">
     <w:name w:val="Light Grid Accent 1"/>
     <w:basedOn w:val="12"/>
+    <w:qFormat/>
     <w:uiPriority w:val="62"/>
     <w:tblPr>
       <w:tblBorders>
@@ -6786,6 +9677,7 @@
   <w:style w:type="table" w:styleId="169">
     <w:name w:val="Light Grid Accent 4"/>
     <w:basedOn w:val="12"/>
+    <w:qFormat/>
     <w:uiPriority w:val="62"/>
     <w:tblPr>
       <w:tblBorders>
@@ -6903,6 +9795,7 @@
   <w:style w:type="table" w:styleId="170">
     <w:name w:val="Light Grid Accent 5"/>
     <w:basedOn w:val="12"/>
+    <w:qFormat/>
     <w:uiPriority w:val="62"/>
     <w:tblPr>
       <w:tblBorders>
@@ -7608,6 +10501,7 @@
   <w:style w:type="table" w:styleId="177">
     <w:name w:val="Medium Shading 1 Accent 5"/>
     <w:basedOn w:val="12"/>
+    <w:qFormat/>
     <w:uiPriority w:val="63"/>
     <w:tblPr>
       <w:tblBorders>
@@ -7701,6 +10595,7 @@
   <w:style w:type="table" w:styleId="178">
     <w:name w:val="Medium Shading 1 Accent 6"/>
     <w:basedOn w:val="12"/>
+    <w:qFormat/>
     <w:uiPriority w:val="63"/>
     <w:tblPr>
       <w:tblBorders>
@@ -7794,6 +10689,7 @@
   <w:style w:type="table" w:styleId="179">
     <w:name w:val="Medium Shading 2"/>
     <w:basedOn w:val="12"/>
+    <w:qFormat/>
     <w:uiPriority w:val="64"/>
     <w:tblPr>
       <w:tblBorders>
@@ -8341,6 +11237,7 @@
   <w:style w:type="table" w:styleId="183">
     <w:name w:val="Medium Shading 2 Accent 4"/>
     <w:basedOn w:val="12"/>
+    <w:qFormat/>
     <w:uiPriority w:val="64"/>
     <w:tblPr>
       <w:tblBorders>
@@ -8614,6 +11511,7 @@
   <w:style w:type="table" w:styleId="185">
     <w:name w:val="Medium Shading 2 Accent 6"/>
     <w:basedOn w:val="12"/>
+    <w:qFormat/>
     <w:uiPriority w:val="64"/>
     <w:tblPr>
       <w:tblBorders>
@@ -8822,6 +11720,7 @@
   <w:style w:type="table" w:styleId="187">
     <w:name w:val="Medium List 1 Accent 1"/>
     <w:basedOn w:val="12"/>
+    <w:qFormat/>
     <w:uiPriority w:val="65"/>
     <w:rPr>
       <w:color w:val="000000"/>
@@ -8893,6 +11792,7 @@
   <w:style w:type="table" w:styleId="188">
     <w:name w:val="Medium List 1 Accent 2"/>
     <w:basedOn w:val="12"/>
+    <w:qFormat/>
     <w:uiPriority w:val="65"/>
     <w:rPr>
       <w:color w:val="000000"/>
@@ -9252,6 +12152,7 @@
   <w:style w:type="table" w:styleId="193">
     <w:name w:val="Medium List 2"/>
     <w:basedOn w:val="12"/>
+    <w:qFormat/>
     <w:uiPriority w:val="66"/>
     <w:rPr>
       <w:rFonts w:ascii="SimSun" w:hAnsi="SimSun" w:eastAsia="Courier New" w:cs="Times New Roman"/>
@@ -9599,6 +12500,7 @@
   <w:style w:type="table" w:styleId="196">
     <w:name w:val="Medium List 2 Accent 3"/>
     <w:basedOn w:val="12"/>
+    <w:qFormat/>
     <w:uiPriority w:val="66"/>
     <w:rPr>
       <w:rFonts w:ascii="SimSun" w:hAnsi="SimSun" w:eastAsia="Courier New" w:cs="Times New Roman"/>
@@ -10184,6 +13086,7 @@
   <w:style w:type="table" w:styleId="202">
     <w:name w:val="Medium Grid 1 Accent 2"/>
     <w:basedOn w:val="12"/>
+    <w:qFormat/>
     <w:uiPriority w:val="67"/>
     <w:tblPr>
       <w:tblBorders>
@@ -10488,6 +13391,7 @@
   <w:style w:type="table" w:styleId="207">
     <w:name w:val="Medium Grid 2"/>
     <w:basedOn w:val="12"/>
+    <w:qFormat/>
     <w:uiPriority w:val="68"/>
     <w:rPr>
       <w:rFonts w:ascii="SimSun" w:hAnsi="SimSun" w:eastAsia="Courier New" w:cs="Times New Roman"/>
@@ -10600,6 +13504,7 @@
   <w:style w:type="table" w:styleId="208">
     <w:name w:val="Medium Grid 2 Accent 1"/>
     <w:basedOn w:val="12"/>
+    <w:qFormat/>
     <w:uiPriority w:val="68"/>
     <w:rPr>
       <w:rFonts w:ascii="SimSun" w:hAnsi="SimSun" w:eastAsia="Courier New" w:cs="Times New Roman"/>
@@ -11406,6 +14311,7 @@
   <w:style w:type="table" w:styleId="215">
     <w:name w:val="Medium Grid 3 Accent 1"/>
     <w:basedOn w:val="12"/>
+    <w:qFormat/>
     <w:uiPriority w:val="69"/>
     <w:tblPr>
       <w:tblBorders>
@@ -12387,6 +15293,7 @@
   <w:style w:type="table" w:styleId="223">
     <w:name w:val="Dark List Accent 2"/>
     <w:basedOn w:val="12"/>
+    <w:qFormat/>
     <w:uiPriority w:val="70"/>
     <w:rPr>
       <w:color w:val="FFFFFF"/>
@@ -12490,6 +15397,7 @@
   <w:style w:type="table" w:styleId="224">
     <w:name w:val="Dark List Accent 3"/>
     <w:basedOn w:val="12"/>
+    <w:qFormat/>
     <w:uiPriority w:val="70"/>
     <w:rPr>
       <w:color w:val="FFFFFF"/>
@@ -12801,6 +15709,7 @@
   <w:style w:type="table" w:styleId="227">
     <w:name w:val="Dark List Accent 6"/>
     <w:basedOn w:val="12"/>
+    <w:qFormat/>
     <w:uiPriority w:val="70"/>
     <w:rPr>
       <w:color w:val="FFFFFF"/>
@@ -13444,6 +16353,7 @@
   <w:style w:type="table" w:styleId="233">
     <w:name w:val="Colorful Shading Accent 5"/>
     <w:basedOn w:val="12"/>
+    <w:qFormat/>
     <w:uiPriority w:val="71"/>
     <w:rPr>
       <w:color w:val="000000"/>
@@ -13553,6 +16463,7 @@
   <w:style w:type="table" w:styleId="234">
     <w:name w:val="Colorful Shading Accent 6"/>
     <w:basedOn w:val="12"/>
+    <w:qFormat/>
     <w:uiPriority w:val="71"/>
     <w:rPr>
       <w:color w:val="000000"/>
@@ -13662,6 +16573,7 @@
   <w:style w:type="table" w:styleId="235">
     <w:name w:val="Colorful List"/>
     <w:basedOn w:val="12"/>
+    <w:qFormat/>
     <w:uiPriority w:val="72"/>
     <w:rPr>
       <w:color w:val="000000"/>
@@ -13737,6 +16649,7 @@
   <w:style w:type="table" w:styleId="236">
     <w:name w:val="Colorful List Accent 1"/>
     <w:basedOn w:val="12"/>
+    <w:qFormat/>
     <w:uiPriority w:val="72"/>
     <w:rPr>
       <w:color w:val="000000"/>
@@ -13812,6 +16725,7 @@
   <w:style w:type="table" w:styleId="237">
     <w:name w:val="Colorful List Accent 2"/>
     <w:basedOn w:val="12"/>
+    <w:qFormat/>
     <w:uiPriority w:val="72"/>
     <w:rPr>
       <w:color w:val="000000"/>
@@ -13887,6 +16801,7 @@
   <w:style w:type="table" w:styleId="238">
     <w:name w:val="Colorful List Accent 3"/>
     <w:basedOn w:val="12"/>
+    <w:qFormat/>
     <w:uiPriority w:val="72"/>
     <w:rPr>
       <w:color w:val="000000"/>
@@ -13962,6 +16877,7 @@
   <w:style w:type="table" w:styleId="239">
     <w:name w:val="Colorful List Accent 4"/>
     <w:basedOn w:val="12"/>
+    <w:qFormat/>
     <w:uiPriority w:val="72"/>
     <w:rPr>
       <w:color w:val="000000"/>
@@ -14037,6 +16953,7 @@
   <w:style w:type="table" w:styleId="240">
     <w:name w:val="Colorful List Accent 5"/>
     <w:basedOn w:val="12"/>
+    <w:qFormat/>
     <w:uiPriority w:val="72"/>
     <w:rPr>
       <w:color w:val="000000"/>
@@ -14112,6 +17029,7 @@
   <w:style w:type="table" w:styleId="241">
     <w:name w:val="Colorful List Accent 6"/>
     <w:basedOn w:val="12"/>
+    <w:qFormat/>
     <w:uiPriority w:val="72"/>
     <w:rPr>
       <w:color w:val="000000"/>
@@ -14323,6 +17241,7 @@
   <w:style w:type="table" w:styleId="244">
     <w:name w:val="Colorful Grid Accent 2"/>
     <w:basedOn w:val="12"/>
+    <w:qFormat/>
     <w:uiPriority w:val="73"/>
     <w:rPr>
       <w:color w:val="000000"/>

</xml_diff>